<commit_message>
uploading project report and presentation
</commit_message>
<xml_diff>
--- a/Capstone_2_Report_Copy/Capstone_2_Durham_Inspection_Report.docx
+++ b/Capstone_2_Report_Copy/Capstone_2_Durham_Inspection_Report.docx
@@ -807,28 +807,23 @@
           <w:sz w:val="24"/>
           <w:szCs w:val="24"/>
         </w:rPr>
-        <w:t xml:space="preserve">. In order to simplify the analysis in this </w:t>
-      </w:r>
-      <w:r>
-        <w:rPr>
-          <w:sz w:val="24"/>
-          <w:szCs w:val="24"/>
-        </w:rPr>
-        <w:t>analysis</w:t>
-      </w:r>
-      <w:r>
-        <w:rPr>
-          <w:sz w:val="24"/>
-          <w:szCs w:val="24"/>
-        </w:rPr>
-        <w:t xml:space="preserve">, inspection data was limited to </w:t>
-      </w:r>
-      <w:r>
-        <w:rPr>
-          <w:sz w:val="24"/>
-          <w:szCs w:val="24"/>
-        </w:rPr>
-        <w:t>Durham county in North Carolina</w:t>
+        <w:t xml:space="preserve">. In order to simplify the analysis, inspection data was limited to </w:t>
+      </w:r>
+      <w:proofErr w:type="gramStart"/>
+      <w:r>
+        <w:rPr>
+          <w:sz w:val="24"/>
+          <w:szCs w:val="24"/>
+        </w:rPr>
+        <w:t>Durham county</w:t>
+      </w:r>
+      <w:proofErr w:type="gramEnd"/>
+      <w:r>
+        <w:rPr>
+          <w:sz w:val="24"/>
+          <w:szCs w:val="24"/>
+        </w:rPr>
+        <w:t xml:space="preserve"> in North Carolina</w:t>
       </w:r>
       <w:r>
         <w:rPr>
@@ -1067,8 +1062,18 @@
                   <w:sz w:val="24"/>
                   <w:szCs w:val="24"/>
                 </w:rPr>
-                <w:t>Food-inspection-violations_1.json</w:t>
+                <w:t>Food-inspection-violations_</w:t>
               </w:r>
+              <w:proofErr w:type="gramStart"/>
+              <w:r>
+                <w:rPr>
+                  <w:rStyle w:val="Hyperlink"/>
+                  <w:sz w:val="24"/>
+                  <w:szCs w:val="24"/>
+                </w:rPr>
+                <w:t>1.json</w:t>
+              </w:r>
+              <w:proofErr w:type="gramEnd"/>
             </w:hyperlink>
           </w:p>
           <w:p>
@@ -1143,8 +1148,18 @@
                   <w:sz w:val="24"/>
                   <w:szCs w:val="24"/>
                 </w:rPr>
-                <w:t>Restaurant-and-services_3.json</w:t>
+                <w:t>Restaurant-and-services_</w:t>
               </w:r>
+              <w:proofErr w:type="gramStart"/>
+              <w:r>
+                <w:rPr>
+                  <w:rStyle w:val="Hyperlink"/>
+                  <w:sz w:val="24"/>
+                  <w:szCs w:val="24"/>
+                </w:rPr>
+                <w:t>3.json</w:t>
+              </w:r>
+              <w:proofErr w:type="gramEnd"/>
             </w:hyperlink>
           </w:p>
           <w:p>
@@ -1233,8 +1248,18 @@
                   <w:sz w:val="24"/>
                   <w:szCs w:val="24"/>
                 </w:rPr>
-                <w:t>Restaurant-and-services_4.json</w:t>
+                <w:t>Restaurant-and-services_</w:t>
               </w:r>
+              <w:proofErr w:type="gramStart"/>
+              <w:r>
+                <w:rPr>
+                  <w:rStyle w:val="Hyperlink"/>
+                  <w:sz w:val="24"/>
+                  <w:szCs w:val="24"/>
+                </w:rPr>
+                <w:t>4.json</w:t>
+              </w:r>
+              <w:proofErr w:type="gramEnd"/>
             </w:hyperlink>
           </w:p>
         </w:tc>
@@ -1277,6 +1302,13 @@
                 <w:szCs w:val="24"/>
               </w:rPr>
               <w:t xml:space="preserve">Restaurant information as a </w:t>
+            </w:r>
+            <w:r>
+              <w:rPr>
+                <w:sz w:val="24"/>
+                <w:szCs w:val="24"/>
+              </w:rPr>
+              <w:t>dictionary</w:t>
             </w:r>
           </w:p>
         </w:tc>
@@ -1765,7 +1797,23 @@
           <w:sz w:val="24"/>
           <w:szCs w:val="24"/>
         </w:rPr>
-        <w:t xml:space="preserve">a pandas </w:t>
+        <w:t xml:space="preserve">a </w:t>
+      </w:r>
+      <w:proofErr w:type="gramStart"/>
+      <w:r>
+        <w:rPr>
+          <w:sz w:val="24"/>
+          <w:szCs w:val="24"/>
+        </w:rPr>
+        <w:t>pandas</w:t>
+      </w:r>
+      <w:proofErr w:type="gramEnd"/>
+      <w:r>
+        <w:rPr>
+          <w:sz w:val="24"/>
+          <w:szCs w:val="24"/>
+        </w:rPr>
+        <w:t xml:space="preserve"> </w:t>
       </w:r>
       <w:r>
         <w:rPr>
@@ -2092,7 +2140,23 @@
           <w:sz w:val="24"/>
           <w:szCs w:val="24"/>
         </w:rPr>
-        <w:t xml:space="preserve">and services in Durham county. </w:t>
+        <w:t xml:space="preserve">and services in </w:t>
+      </w:r>
+      <w:proofErr w:type="gramStart"/>
+      <w:r>
+        <w:rPr>
+          <w:sz w:val="24"/>
+          <w:szCs w:val="24"/>
+        </w:rPr>
+        <w:t>Durham county</w:t>
+      </w:r>
+      <w:proofErr w:type="gramEnd"/>
+      <w:r>
+        <w:rPr>
+          <w:sz w:val="24"/>
+          <w:szCs w:val="24"/>
+        </w:rPr>
+        <w:t xml:space="preserve">. </w:t>
       </w:r>
       <w:r>
         <w:rPr>
@@ -2210,7 +2274,23 @@
           <w:sz w:val="24"/>
           <w:szCs w:val="24"/>
         </w:rPr>
-        <w:t xml:space="preserve">to a pandas </w:t>
+        <w:t xml:space="preserve">to a </w:t>
+      </w:r>
+      <w:proofErr w:type="gramStart"/>
+      <w:r>
+        <w:rPr>
+          <w:sz w:val="24"/>
+          <w:szCs w:val="24"/>
+        </w:rPr>
+        <w:t>pandas</w:t>
+      </w:r>
+      <w:proofErr w:type="gramEnd"/>
+      <w:r>
+        <w:rPr>
+          <w:sz w:val="24"/>
+          <w:szCs w:val="24"/>
+        </w:rPr>
+        <w:t xml:space="preserve"> </w:t>
       </w:r>
       <w:r>
         <w:rPr>
@@ -2532,7 +2612,23 @@
           <w:sz w:val="24"/>
           <w:szCs w:val="24"/>
         </w:rPr>
-        <w:t xml:space="preserve">to a pandas </w:t>
+        <w:t xml:space="preserve">to a </w:t>
+      </w:r>
+      <w:proofErr w:type="gramStart"/>
+      <w:r>
+        <w:rPr>
+          <w:sz w:val="24"/>
+          <w:szCs w:val="24"/>
+        </w:rPr>
+        <w:t>pandas</w:t>
+      </w:r>
+      <w:proofErr w:type="gramEnd"/>
+      <w:r>
+        <w:rPr>
+          <w:sz w:val="24"/>
+          <w:szCs w:val="24"/>
+        </w:rPr>
+        <w:t xml:space="preserve"> </w:t>
       </w:r>
       <w:r>
         <w:rPr>
@@ -2923,7 +3019,23 @@
           <w:sz w:val="24"/>
           <w:szCs w:val="24"/>
         </w:rPr>
-        <w:t xml:space="preserve">the ‘features’ key were </w:t>
+        <w:t xml:space="preserve">the ‘features’ key </w:t>
+      </w:r>
+      <w:proofErr w:type="gramStart"/>
+      <w:r>
+        <w:rPr>
+          <w:sz w:val="24"/>
+          <w:szCs w:val="24"/>
+        </w:rPr>
+        <w:t>were</w:t>
+      </w:r>
+      <w:proofErr w:type="gramEnd"/>
+      <w:r>
+        <w:rPr>
+          <w:sz w:val="24"/>
+          <w:szCs w:val="24"/>
+        </w:rPr>
+        <w:t xml:space="preserve"> </w:t>
       </w:r>
       <w:r>
         <w:rPr>
@@ -2953,12 +3065,21 @@
         </w:rPr>
         <w:t xml:space="preserve">values list was converted from json to </w:t>
       </w:r>
-      <w:r>
-        <w:rPr>
-          <w:sz w:val="24"/>
-          <w:szCs w:val="24"/>
-        </w:rPr>
-        <w:t xml:space="preserve">pandas </w:t>
+      <w:proofErr w:type="gramStart"/>
+      <w:r>
+        <w:rPr>
+          <w:sz w:val="24"/>
+          <w:szCs w:val="24"/>
+        </w:rPr>
+        <w:t>pandas</w:t>
+      </w:r>
+      <w:proofErr w:type="gramEnd"/>
+      <w:r>
+        <w:rPr>
+          <w:sz w:val="24"/>
+          <w:szCs w:val="24"/>
+        </w:rPr>
+        <w:t xml:space="preserve"> </w:t>
       </w:r>
       <w:r>
         <w:rPr>
@@ -2999,7 +3120,23 @@
           <w:sz w:val="24"/>
           <w:szCs w:val="24"/>
         </w:rPr>
-        <w:t xml:space="preserve"> ‘properties.geolocation’ column</w:t>
+        <w:t xml:space="preserve"> ‘</w:t>
+      </w:r>
+      <w:proofErr w:type="gramStart"/>
+      <w:r>
+        <w:rPr>
+          <w:sz w:val="24"/>
+          <w:szCs w:val="24"/>
+        </w:rPr>
+        <w:t>properties.geolocation</w:t>
+      </w:r>
+      <w:proofErr w:type="gramEnd"/>
+      <w:r>
+        <w:rPr>
+          <w:sz w:val="24"/>
+          <w:szCs w:val="24"/>
+        </w:rPr>
+        <w:t>’ column</w:t>
       </w:r>
       <w:r>
         <w:rPr>
@@ -3047,7 +3184,23 @@
           <w:sz w:val="24"/>
           <w:szCs w:val="24"/>
         </w:rPr>
-        <w:t xml:space="preserve">The type, geometry, and geometry.type columns were also dropped because they did </w:t>
+        <w:t xml:space="preserve">The type, geometry, and </w:t>
+      </w:r>
+      <w:proofErr w:type="gramStart"/>
+      <w:r>
+        <w:rPr>
+          <w:sz w:val="24"/>
+          <w:szCs w:val="24"/>
+        </w:rPr>
+        <w:t>geometry.type</w:t>
+      </w:r>
+      <w:proofErr w:type="gramEnd"/>
+      <w:r>
+        <w:rPr>
+          <w:sz w:val="24"/>
+          <w:szCs w:val="24"/>
+        </w:rPr>
+        <w:t xml:space="preserve"> columns were also dropped because they did </w:t>
       </w:r>
       <w:r>
         <w:rPr>
@@ -3090,12 +3243,37 @@
         </w:rPr>
         <w:t xml:space="preserve">was created which </w:t>
       </w:r>
-      <w:r>
-        <w:rPr>
-          <w:sz w:val="24"/>
-          <w:szCs w:val="24"/>
-        </w:rPr>
-        <w:t>read each row of the geometry.coordinates column</w:t>
+      <w:proofErr w:type="gramStart"/>
+      <w:r>
+        <w:rPr>
+          <w:sz w:val="24"/>
+          <w:szCs w:val="24"/>
+        </w:rPr>
+        <w:t>read</w:t>
+      </w:r>
+      <w:proofErr w:type="gramEnd"/>
+      <w:r>
+        <w:rPr>
+          <w:sz w:val="24"/>
+          <w:szCs w:val="24"/>
+        </w:rPr>
+        <w:t xml:space="preserve"> each row of the </w:t>
+      </w:r>
+      <w:proofErr w:type="gramStart"/>
+      <w:r>
+        <w:rPr>
+          <w:sz w:val="24"/>
+          <w:szCs w:val="24"/>
+        </w:rPr>
+        <w:t>geometry.coordinates</w:t>
+      </w:r>
+      <w:proofErr w:type="gramEnd"/>
+      <w:r>
+        <w:rPr>
+          <w:sz w:val="24"/>
+          <w:szCs w:val="24"/>
+        </w:rPr>
+        <w:t xml:space="preserve"> column</w:t>
       </w:r>
       <w:r>
         <w:rPr>
@@ -3192,12 +3370,21 @@
         </w:rPr>
         <w:t xml:space="preserve">4 </w:t>
       </w:r>
-      <w:r>
-        <w:rPr>
-          <w:sz w:val="24"/>
-          <w:szCs w:val="24"/>
-        </w:rPr>
-        <w:t>were re-organized to match each other and the content</w:t>
+      <w:proofErr w:type="gramStart"/>
+      <w:r>
+        <w:rPr>
+          <w:sz w:val="24"/>
+          <w:szCs w:val="24"/>
+        </w:rPr>
+        <w:t>were</w:t>
+      </w:r>
+      <w:proofErr w:type="gramEnd"/>
+      <w:r>
+        <w:rPr>
+          <w:sz w:val="24"/>
+          <w:szCs w:val="24"/>
+        </w:rPr>
+        <w:t xml:space="preserve"> re-organized to match each other and the content</w:t>
       </w:r>
       <w:r>
         <w:rPr>
@@ -3486,12 +3673,21 @@
         </w:rPr>
         <w:t xml:space="preserve"> </w:t>
       </w:r>
-      <w:r>
-        <w:rPr>
-          <w:sz w:val="24"/>
-          <w:szCs w:val="24"/>
-        </w:rPr>
-        <w:t xml:space="preserve">were </w:t>
+      <w:proofErr w:type="gramStart"/>
+      <w:r>
+        <w:rPr>
+          <w:sz w:val="24"/>
+          <w:szCs w:val="24"/>
+        </w:rPr>
+        <w:t>were</w:t>
+      </w:r>
+      <w:proofErr w:type="gramEnd"/>
+      <w:r>
+        <w:rPr>
+          <w:sz w:val="24"/>
+          <w:szCs w:val="24"/>
+        </w:rPr>
+        <w:t xml:space="preserve"> </w:t>
       </w:r>
       <w:r>
         <w:rPr>
@@ -3651,7 +3847,23 @@
           <w:sz w:val="24"/>
           <w:szCs w:val="24"/>
         </w:rPr>
-        <w:t>were joined on ‘id’ and I found that</w:t>
+        <w:t>were joined on ‘id</w:t>
+      </w:r>
+      <w:proofErr w:type="gramStart"/>
+      <w:r>
+        <w:rPr>
+          <w:sz w:val="24"/>
+          <w:szCs w:val="24"/>
+        </w:rPr>
+        <w:t>’</w:t>
+      </w:r>
+      <w:proofErr w:type="gramEnd"/>
+      <w:r>
+        <w:rPr>
+          <w:sz w:val="24"/>
+          <w:szCs w:val="24"/>
+        </w:rPr>
+        <w:t xml:space="preserve"> and I found that</w:t>
       </w:r>
       <w:r>
         <w:rPr>
@@ -3884,6 +4096,7 @@
         </w:rPr>
         <w:t xml:space="preserve"> set (</w:t>
       </w:r>
+      <w:proofErr w:type="gramStart"/>
       <w:r>
         <w:rPr>
           <w:sz w:val="24"/>
@@ -3896,7 +4109,15 @@
           <w:sz w:val="24"/>
           <w:szCs w:val="24"/>
         </w:rPr>
-        <w:t xml:space="preserve"> ) </w:t>
+        <w:t xml:space="preserve"> )</w:t>
+      </w:r>
+      <w:proofErr w:type="gramEnd"/>
+      <w:r>
+        <w:rPr>
+          <w:sz w:val="24"/>
+          <w:szCs w:val="24"/>
+        </w:rPr>
+        <w:t xml:space="preserve"> </w:t>
       </w:r>
       <w:r>
         <w:rPr>
@@ -4000,7 +4221,23 @@
           <w:sz w:val="24"/>
           <w:szCs w:val="24"/>
         </w:rPr>
-        <w:t xml:space="preserve">contained ARCGIS information about the boundaries of Durham county. It was overlaid with the positions of restaurants from </w:t>
+        <w:t xml:space="preserve">contained ARCGIS information about the boundaries of </w:t>
+      </w:r>
+      <w:proofErr w:type="gramStart"/>
+      <w:r>
+        <w:rPr>
+          <w:sz w:val="24"/>
+          <w:szCs w:val="24"/>
+        </w:rPr>
+        <w:t>Durham county</w:t>
+      </w:r>
+      <w:proofErr w:type="gramEnd"/>
+      <w:r>
+        <w:rPr>
+          <w:sz w:val="24"/>
+          <w:szCs w:val="24"/>
+        </w:rPr>
+        <w:t xml:space="preserve">. It was overlaid with the positions of restaurants from </w:t>
       </w:r>
       <w:r>
         <w:rPr>
@@ -4504,28 +4741,37 @@
           <w:sz w:val="24"/>
           <w:szCs w:val="24"/>
         </w:rPr>
+        <w:t xml:space="preserve"> was inspected</w:t>
+      </w:r>
+      <w:r>
+        <w:rPr>
+          <w:sz w:val="24"/>
+          <w:szCs w:val="24"/>
+        </w:rPr>
+        <w:t>.</w:t>
+      </w:r>
+      <w:r>
+        <w:rPr>
+          <w:sz w:val="24"/>
+          <w:szCs w:val="24"/>
+        </w:rPr>
+        <w:t xml:space="preserve"> Many entries of the </w:t>
+      </w:r>
+      <w:proofErr w:type="gramStart"/>
+      <w:r>
+        <w:rPr>
+          <w:sz w:val="24"/>
+          <w:szCs w:val="24"/>
+        </w:rPr>
+        <w:t>comments</w:t>
+      </w:r>
+      <w:proofErr w:type="gramEnd"/>
+      <w:r>
+        <w:rPr>
+          <w:sz w:val="24"/>
+          <w:szCs w:val="24"/>
+        </w:rPr>
         <w:t xml:space="preserve"> </w:t>
-      </w:r>
-      <w:r>
-        <w:rPr>
-          <w:sz w:val="24"/>
-          <w:szCs w:val="24"/>
-        </w:rPr>
-        <w:t>was inspected</w:t>
-      </w:r>
-      <w:r>
-        <w:rPr>
-          <w:sz w:val="24"/>
-          <w:szCs w:val="24"/>
-        </w:rPr>
-        <w:t>.</w:t>
-      </w:r>
-      <w:r>
-        <w:rPr>
-          <w:sz w:val="24"/>
-          <w:szCs w:val="24"/>
-        </w:rPr>
-        <w:t xml:space="preserve"> Many entries of the comments </w:t>
       </w:r>
       <w:r>
         <w:rPr>
@@ -4594,21 +4840,30 @@
           <w:sz w:val="24"/>
           <w:szCs w:val="24"/>
         </w:rPr>
-        <w:t xml:space="preserve"> str.extract method</w:t>
-      </w:r>
-      <w:r>
-        <w:rPr>
-          <w:sz w:val="24"/>
-          <w:szCs w:val="24"/>
-        </w:rPr>
-        <w:t xml:space="preserve">. The full section was listed and then broken down into </w:t>
-      </w:r>
-      <w:r>
-        <w:rPr>
-          <w:sz w:val="24"/>
-          <w:szCs w:val="24"/>
-        </w:rPr>
-        <w:t>Food Code Chapter, Food Code Subpart, and Food Code Section under the subpart.</w:t>
+        <w:t xml:space="preserve"> </w:t>
+      </w:r>
+      <w:proofErr w:type="gramStart"/>
+      <w:r>
+        <w:rPr>
+          <w:sz w:val="24"/>
+          <w:szCs w:val="24"/>
+        </w:rPr>
+        <w:t>str.extract</w:t>
+      </w:r>
+      <w:proofErr w:type="gramEnd"/>
+      <w:r>
+        <w:rPr>
+          <w:sz w:val="24"/>
+          <w:szCs w:val="24"/>
+        </w:rPr>
+        <w:t xml:space="preserve"> method</w:t>
+      </w:r>
+      <w:r>
+        <w:rPr>
+          <w:sz w:val="24"/>
+          <w:szCs w:val="24"/>
+        </w:rPr>
+        <w:t>. The full section was listed and then broken down into Food Code Chapter, Food Code Subpart, and Food Code Section under the subpart.</w:t>
       </w:r>
     </w:p>
     <w:p>
@@ -4628,21 +4883,7 @@
           <w:sz w:val="24"/>
           <w:szCs w:val="24"/>
         </w:rPr>
-        <w:t xml:space="preserve">Rows containing Nan values under the new columns </w:t>
-      </w:r>
-      <w:r>
-        <w:rPr>
-          <w:sz w:val="24"/>
-          <w:szCs w:val="24"/>
-        </w:rPr>
-        <w:t>Food Code Chapter, Food Code Subpart, and Food Code Section</w:t>
-      </w:r>
-      <w:r>
-        <w:rPr>
-          <w:sz w:val="24"/>
-          <w:szCs w:val="24"/>
-        </w:rPr>
-        <w:t xml:space="preserve"> were considered incomplete and dropped.</w:t>
+        <w:t>Rows containing Nan values under the new columns Food Code Chapter, Food Code Subpart, and Food Code Section were considered incomplete and dropped.</w:t>
       </w:r>
     </w:p>
     <w:p>
@@ -5894,12 +6135,21 @@
         </w:rPr>
         <w:t xml:space="preserve">was made. It showed that </w:t>
       </w:r>
-      <w:r>
-        <w:rPr>
-          <w:sz w:val="24"/>
-          <w:szCs w:val="24"/>
-        </w:rPr>
-        <w:t xml:space="preserve">majority of the establishments in the </w:t>
+      <w:proofErr w:type="gramStart"/>
+      <w:r>
+        <w:rPr>
+          <w:sz w:val="24"/>
+          <w:szCs w:val="24"/>
+        </w:rPr>
+        <w:t>majority</w:t>
+      </w:r>
+      <w:proofErr w:type="gramEnd"/>
+      <w:r>
+        <w:rPr>
+          <w:sz w:val="24"/>
+          <w:szCs w:val="24"/>
+        </w:rPr>
+        <w:t xml:space="preserve"> of the establishments in the </w:t>
       </w:r>
       <w:r>
         <w:rPr>
@@ -6042,7 +6292,23 @@
           <w:sz w:val="24"/>
           <w:szCs w:val="24"/>
         </w:rPr>
-        <w:t xml:space="preserve"> were from the ‘Food Chapter’. The second most chapter cited was the ‘Equipment, Utensils, and Linens’ chapter.</w:t>
+        <w:t xml:space="preserve"> were from the ‘Food Chapter’. The </w:t>
+      </w:r>
+      <w:proofErr w:type="gramStart"/>
+      <w:r>
+        <w:rPr>
+          <w:sz w:val="24"/>
+          <w:szCs w:val="24"/>
+        </w:rPr>
+        <w:t>second most</w:t>
+      </w:r>
+      <w:proofErr w:type="gramEnd"/>
+      <w:r>
+        <w:rPr>
+          <w:sz w:val="24"/>
+          <w:szCs w:val="24"/>
+        </w:rPr>
+        <w:t xml:space="preserve"> chapter cited was the ‘Equipment, Utensils, and Linens’ chapter.</w:t>
       </w:r>
     </w:p>
     <w:p>
@@ -6182,34 +6448,7 @@
           <w:sz w:val="24"/>
           <w:szCs w:val="24"/>
         </w:rPr>
-        <w:t>'Time /Temperature C</w:t>
-      </w:r>
-      <w:r>
-        <w:rPr>
-          <w:b/>
-          <w:bCs/>
-          <w:sz w:val="24"/>
-          <w:szCs w:val="24"/>
-        </w:rPr>
-        <w:t>o</w:t>
-      </w:r>
-      <w:r>
-        <w:rPr>
-          <w:b/>
-          <w:bCs/>
-          <w:sz w:val="24"/>
-          <w:szCs w:val="24"/>
-        </w:rPr>
-        <w:t>ntrol for Safety Food, Hot and Cold Holding</w:t>
-      </w:r>
-      <w:r>
-        <w:rPr>
-          <w:b/>
-          <w:bCs/>
-          <w:sz w:val="24"/>
-          <w:szCs w:val="24"/>
-        </w:rPr>
-        <w:t>’</w:t>
+        <w:t>'Time /Temperature Control for Safety Food, Hot and Cold Holding’</w:t>
       </w:r>
       <w:r>
         <w:rPr>
@@ -6443,14 +6682,7 @@
           <w:sz w:val="24"/>
           <w:szCs w:val="24"/>
         </w:rPr>
-        <w:t xml:space="preserve"> </w:t>
-      </w:r>
-      <w:r>
-        <w:rPr>
-          <w:sz w:val="24"/>
-          <w:szCs w:val="24"/>
-        </w:rPr>
-        <w:t xml:space="preserve">‘3-501.16’ for </w:t>
+        <w:t xml:space="preserve"> ‘3-501.16’ for </w:t>
       </w:r>
       <w:r>
         <w:rPr>
@@ -6998,8 +7230,17 @@
           <w:sz w:val="24"/>
           <w:szCs w:val="24"/>
         </w:rPr>
-        <w:t>flag embedding</w:t>
-      </w:r>
+        <w:t xml:space="preserve">flag </w:t>
+      </w:r>
+      <w:proofErr w:type="gramStart"/>
+      <w:r>
+        <w:rPr>
+          <w:sz w:val="24"/>
+          <w:szCs w:val="24"/>
+        </w:rPr>
+        <w:t>embedding</w:t>
+      </w:r>
+      <w:proofErr w:type="gramEnd"/>
       <w:r>
         <w:rPr>
           <w:sz w:val="24"/>
@@ -7100,7 +7341,7 @@
           <w:szCs w:val="36"/>
         </w:rPr>
         <w:lastRenderedPageBreak/>
-        <w:t>Modelling</w:t>
+        <w:t>Modeling</w:t>
       </w:r>
     </w:p>
     <w:p>
@@ -7220,7 +7461,21 @@
           <w:sz w:val="24"/>
           <w:szCs w:val="24"/>
         </w:rPr>
-        <w:t xml:space="preserve"> and Bayes Optmization; both methods of hyper parameter tuning were run in conjunction with a </w:t>
+        <w:t xml:space="preserve"> and Bayes Opt</w:t>
+      </w:r>
+      <w:r>
+        <w:rPr>
+          <w:sz w:val="24"/>
+          <w:szCs w:val="24"/>
+        </w:rPr>
+        <w:t>i</w:t>
+      </w:r>
+      <w:r>
+        <w:rPr>
+          <w:sz w:val="24"/>
+          <w:szCs w:val="24"/>
+        </w:rPr>
+        <w:t xml:space="preserve">mization; both methods of hyper parameter tuning were run in conjunction with a </w:t>
       </w:r>
       <w:r>
         <w:rPr>
@@ -9131,34 +9386,7 @@
           <w:sz w:val="24"/>
           <w:szCs w:val="24"/>
         </w:rPr>
-        <w:t xml:space="preserve">Output </w:t>
-      </w:r>
-      <w:r>
-        <w:rPr>
-          <w:b/>
-          <w:bCs/>
-          <w:sz w:val="24"/>
-          <w:szCs w:val="24"/>
-        </w:rPr>
-        <w:t>–</w:t>
-      </w:r>
-      <w:r>
-        <w:rPr>
-          <w:b/>
-          <w:bCs/>
-          <w:sz w:val="24"/>
-          <w:szCs w:val="24"/>
-        </w:rPr>
-        <w:t xml:space="preserve"> </w:t>
-      </w:r>
-      <w:r>
-        <w:rPr>
-          <w:b/>
-          <w:bCs/>
-          <w:sz w:val="24"/>
-          <w:szCs w:val="24"/>
-        </w:rPr>
-        <w:t>Bayes Optimization</w:t>
+        <w:t>Output – Bayes Optimization</w:t>
       </w:r>
     </w:p>
     <w:tbl>
@@ -9611,16 +9839,7 @@
                 <w:kern w:val="0"/>
                 <w14:ligatures w14:val="none"/>
               </w:rPr>
-              <w:t>3</w:t>
-            </w:r>
-            <w:r>
-              <w:rPr>
-                <w:rFonts w:ascii="Aptos Narrow" w:eastAsia="Times New Roman" w:hAnsi="Aptos Narrow" w:cs="Times New Roman"/>
-                <w:color w:val="000000"/>
-                <w:kern w:val="0"/>
-                <w14:ligatures w14:val="none"/>
-              </w:rPr>
-              <w:t xml:space="preserve">, </w:t>
+              <w:t xml:space="preserve">3, </w:t>
             </w:r>
             <w:r>
               <w:rPr>
@@ -9650,7 +9869,27 @@
                 <w:kern w:val="0"/>
                 <w14:ligatures w14:val="none"/>
               </w:rPr>
-              <w:t>'max_depth': 9</w:t>
+              <w:t>'</w:t>
+            </w:r>
+            <w:proofErr w:type="gramStart"/>
+            <w:r>
+              <w:rPr>
+                <w:rFonts w:ascii="Aptos Narrow" w:eastAsia="Times New Roman" w:hAnsi="Aptos Narrow" w:cs="Times New Roman"/>
+                <w:color w:val="000000"/>
+                <w:kern w:val="0"/>
+                <w14:ligatures w14:val="none"/>
+              </w:rPr>
+              <w:t>max</w:t>
+            </w:r>
+            <w:proofErr w:type="gramEnd"/>
+            <w:r>
+              <w:rPr>
+                <w:rFonts w:ascii="Aptos Narrow" w:eastAsia="Times New Roman" w:hAnsi="Aptos Narrow" w:cs="Times New Roman"/>
+                <w:color w:val="000000"/>
+                <w:kern w:val="0"/>
+                <w14:ligatures w14:val="none"/>
+              </w:rPr>
+              <w:t>_depth': 9</w:t>
             </w:r>
           </w:p>
         </w:tc>
@@ -9822,7 +10061,27 @@
                 <w:kern w:val="0"/>
                 <w14:ligatures w14:val="none"/>
               </w:rPr>
-              <w:t>'min_child_weight': 1.</w:t>
+              <w:t>'</w:t>
+            </w:r>
+            <w:proofErr w:type="gramStart"/>
+            <w:r>
+              <w:rPr>
+                <w:rFonts w:ascii="Aptos Narrow" w:eastAsia="Times New Roman" w:hAnsi="Aptos Narrow" w:cs="Times New Roman"/>
+                <w:color w:val="000000"/>
+                <w:kern w:val="0"/>
+                <w14:ligatures w14:val="none"/>
+              </w:rPr>
+              <w:t>min</w:t>
+            </w:r>
+            <w:proofErr w:type="gramEnd"/>
+            <w:r>
+              <w:rPr>
+                <w:rFonts w:ascii="Aptos Narrow" w:eastAsia="Times New Roman" w:hAnsi="Aptos Narrow" w:cs="Times New Roman"/>
+                <w:color w:val="000000"/>
+                <w:kern w:val="0"/>
+                <w14:ligatures w14:val="none"/>
+              </w:rPr>
+              <w:t>_child_weight': 1.</w:t>
             </w:r>
             <w:r>
               <w:rPr>
@@ -9861,7 +10120,27 @@
                 <w:kern w:val="0"/>
                 <w14:ligatures w14:val="none"/>
               </w:rPr>
-              <w:t>'max_depth': 8.0,</w:t>
+              <w:t>'</w:t>
+            </w:r>
+            <w:proofErr w:type="gramStart"/>
+            <w:r>
+              <w:rPr>
+                <w:rFonts w:ascii="Aptos Narrow" w:eastAsia="Times New Roman" w:hAnsi="Aptos Narrow" w:cs="Times New Roman"/>
+                <w:color w:val="000000"/>
+                <w:kern w:val="0"/>
+                <w14:ligatures w14:val="none"/>
+              </w:rPr>
+              <w:t>max</w:t>
+            </w:r>
+            <w:proofErr w:type="gramEnd"/>
+            <w:r>
+              <w:rPr>
+                <w:rFonts w:ascii="Aptos Narrow" w:eastAsia="Times New Roman" w:hAnsi="Aptos Narrow" w:cs="Times New Roman"/>
+                <w:color w:val="000000"/>
+                <w:kern w:val="0"/>
+                <w14:ligatures w14:val="none"/>
+              </w:rPr>
+              <w:t>_depth': 8.0,</w:t>
             </w:r>
           </w:p>
           <w:p>
@@ -9882,7 +10161,27 @@
                 <w:kern w:val="0"/>
                 <w14:ligatures w14:val="none"/>
               </w:rPr>
-              <w:t>'learning_rate': 0.05</w:t>
+              <w:t>'</w:t>
+            </w:r>
+            <w:proofErr w:type="gramStart"/>
+            <w:r>
+              <w:rPr>
+                <w:rFonts w:ascii="Aptos Narrow" w:eastAsia="Times New Roman" w:hAnsi="Aptos Narrow" w:cs="Times New Roman"/>
+                <w:color w:val="000000"/>
+                <w:kern w:val="0"/>
+                <w14:ligatures w14:val="none"/>
+              </w:rPr>
+              <w:t>learning</w:t>
+            </w:r>
+            <w:proofErr w:type="gramEnd"/>
+            <w:r>
+              <w:rPr>
+                <w:rFonts w:ascii="Aptos Narrow" w:eastAsia="Times New Roman" w:hAnsi="Aptos Narrow" w:cs="Times New Roman"/>
+                <w:color w:val="000000"/>
+                <w:kern w:val="0"/>
+                <w14:ligatures w14:val="none"/>
+              </w:rPr>
+              <w:t>_rate': 0.05</w:t>
             </w:r>
           </w:p>
         </w:tc>
@@ -10421,7 +10720,15 @@
           <w:sz w:val="24"/>
           <w:szCs w:val="24"/>
         </w:rPr>
-        <w:t>e typically extreme values</w:t>
+        <w:t xml:space="preserve">e typically extreme </w:t>
+      </w:r>
+      <w:proofErr w:type="gramStart"/>
+      <w:r>
+        <w:rPr>
+          <w:sz w:val="24"/>
+          <w:szCs w:val="24"/>
+        </w:rPr>
+        <w:t>values</w:t>
       </w:r>
       <w:r>
         <w:rPr>
@@ -10435,7 +10742,15 @@
           <w:sz w:val="24"/>
           <w:szCs w:val="24"/>
         </w:rPr>
-        <w:t xml:space="preserve"> and repeat the modelling exercise on a dataset with a normal distribution of scores. This </w:t>
+        <w:t xml:space="preserve"> and</w:t>
+      </w:r>
+      <w:proofErr w:type="gramEnd"/>
+      <w:r>
+        <w:rPr>
+          <w:sz w:val="24"/>
+          <w:szCs w:val="24"/>
+        </w:rPr>
+        <w:t xml:space="preserve"> repeat the modelling exercise on a dataset with a normal distribution of scores. This </w:t>
       </w:r>
       <w:r>
         <w:rPr>
@@ -10888,7 +11203,23 @@
           <w:sz w:val="24"/>
           <w:szCs w:val="24"/>
         </w:rPr>
-        <w:t>Bayes Optimization and RandomizedSearchCV were effective for hyperparameter tuning and returned the same model scores for each model but RandomizedSearchCV had a shorter run time than Bayes Optimization. XGBoost</w:t>
+        <w:t xml:space="preserve">Bayes Optimization and RandomizedSearchCV were effective for hyperparameter tuning and returned the same model scores for each </w:t>
+      </w:r>
+      <w:proofErr w:type="gramStart"/>
+      <w:r>
+        <w:rPr>
+          <w:sz w:val="24"/>
+          <w:szCs w:val="24"/>
+        </w:rPr>
+        <w:t>model</w:t>
+      </w:r>
+      <w:proofErr w:type="gramEnd"/>
+      <w:r>
+        <w:rPr>
+          <w:sz w:val="24"/>
+          <w:szCs w:val="24"/>
+        </w:rPr>
+        <w:t xml:space="preserve"> but RandomizedSearchCV had a shorter run time than Bayes Optimization. XGBoost</w:t>
       </w:r>
       <w:r>
         <w:rPr>
@@ -10977,7 +11308,23 @@
           <w:sz w:val="24"/>
           <w:szCs w:val="24"/>
         </w:rPr>
-        <w:t>The rtp(Research Triangle Park)</w:t>
+        <w:t xml:space="preserve">The </w:t>
+      </w:r>
+      <w:proofErr w:type="gramStart"/>
+      <w:r>
+        <w:rPr>
+          <w:sz w:val="24"/>
+          <w:szCs w:val="24"/>
+        </w:rPr>
+        <w:t>rtp(</w:t>
+      </w:r>
+      <w:proofErr w:type="gramEnd"/>
+      <w:r>
+        <w:rPr>
+          <w:sz w:val="24"/>
+          <w:szCs w:val="24"/>
+        </w:rPr>
+        <w:t>Research Triangle Park)</w:t>
       </w:r>
       <w:r>
         <w:rPr>
@@ -11344,13 +11691,6 @@
           <w:sz w:val="24"/>
           <w:szCs w:val="24"/>
         </w:rPr>
-        <w:t xml:space="preserve"> should be better understood</w:t>
-      </w:r>
-      <w:r>
-        <w:rPr>
-          <w:sz w:val="24"/>
-          <w:szCs w:val="24"/>
-        </w:rPr>
         <w:t>. I</w:t>
       </w:r>
       <w:r>
@@ -11382,7 +11722,7 @@
           <w:sz w:val="24"/>
           <w:szCs w:val="24"/>
         </w:rPr>
-        <w:t xml:space="preserve">It would be good to understand what drives certain </w:t>
+        <w:t xml:space="preserve">what drives certain </w:t>
       </w:r>
       <w:r>
         <w:rPr>
@@ -11619,7 +11959,23 @@
           <w:sz w:val="24"/>
           <w:szCs w:val="24"/>
         </w:rPr>
-        <w:t xml:space="preserve">When I have visited restaurants in various cities in the US I have seen that they display high inspection score ratings (&gt; 90 or A grades), so it would b good to understand </w:t>
+        <w:t xml:space="preserve">When I have visited restaurants in various cities in the </w:t>
+      </w:r>
+      <w:proofErr w:type="gramStart"/>
+      <w:r>
+        <w:rPr>
+          <w:sz w:val="24"/>
+          <w:szCs w:val="24"/>
+        </w:rPr>
+        <w:t>US</w:t>
+      </w:r>
+      <w:proofErr w:type="gramEnd"/>
+      <w:r>
+        <w:rPr>
+          <w:sz w:val="24"/>
+          <w:szCs w:val="24"/>
+        </w:rPr>
+        <w:t xml:space="preserve"> I have seen that they display high inspection score ratings (&gt; 90 or A grades), so it would b good to understand </w:t>
       </w:r>
       <w:r>
         <w:rPr>
@@ -11663,7 +12019,7 @@
           <w:sz w:val="24"/>
           <w:szCs w:val="24"/>
         </w:rPr>
-        <w:t xml:space="preserve"> (PCA) </w:t>
+        <w:t xml:space="preserve">(PCA) </w:t>
       </w:r>
       <w:r>
         <w:rPr>
@@ -14199,6 +14555,7 @@
   <w:style w:type="character" w:default="1" w:styleId="DefaultParagraphFont">
     <w:name w:val="Default Paragraph Font"/>
     <w:uiPriority w:val="1"/>
+    <w:semiHidden/>
     <w:unhideWhenUsed/>
   </w:style>
   <w:style w:type="table" w:default="1" w:styleId="TableNormal">

</xml_diff>

<commit_message>
Updating docx file and loading readme file
</commit_message>
<xml_diff>
--- a/Capstone_2_Report_Copy/Capstone_2_Durham_Inspection_Report.docx
+++ b/Capstone_2_Report_Copy/Capstone_2_Durham_Inspection_Report.docx
@@ -1148,18 +1148,8 @@
                   <w:sz w:val="24"/>
                   <w:szCs w:val="24"/>
                 </w:rPr>
-                <w:t>Restaurant-and-services_</w:t>
+                <w:t>Restaurant-and-services_3.json</w:t>
               </w:r>
-              <w:proofErr w:type="gramStart"/>
-              <w:r>
-                <w:rPr>
-                  <w:rStyle w:val="Hyperlink"/>
-                  <w:sz w:val="24"/>
-                  <w:szCs w:val="24"/>
-                </w:rPr>
-                <w:t>3.json</w:t>
-              </w:r>
-              <w:proofErr w:type="gramEnd"/>
             </w:hyperlink>
           </w:p>
           <w:p>
@@ -1248,18 +1238,8 @@
                   <w:sz w:val="24"/>
                   <w:szCs w:val="24"/>
                 </w:rPr>
-                <w:t>Restaurant-and-services_</w:t>
+                <w:t>Restaurant-and-services_4.json</w:t>
               </w:r>
-              <w:proofErr w:type="gramStart"/>
-              <w:r>
-                <w:rPr>
-                  <w:rStyle w:val="Hyperlink"/>
-                  <w:sz w:val="24"/>
-                  <w:szCs w:val="24"/>
-                </w:rPr>
-                <w:t>4.json</w:t>
-              </w:r>
-              <w:proofErr w:type="gramEnd"/>
             </w:hyperlink>
           </w:p>
         </w:tc>
@@ -1444,6 +1424,7 @@
               </w:rPr>
             </w:pPr>
             <w:hyperlink r:id="rId9" w:history="1">
+              <w:proofErr w:type="spellStart"/>
               <w:r>
                 <w:rPr>
                   <w:rStyle w:val="Hyperlink"/>
@@ -1452,6 +1433,7 @@
                 </w:rPr>
                 <w:t>Durham_County_Boundary.shp</w:t>
               </w:r>
+              <w:proofErr w:type="spellEnd"/>
             </w:hyperlink>
           </w:p>
           <w:p>
@@ -1797,23 +1779,7 @@
           <w:sz w:val="24"/>
           <w:szCs w:val="24"/>
         </w:rPr>
-        <w:t xml:space="preserve">a </w:t>
-      </w:r>
-      <w:proofErr w:type="gramStart"/>
-      <w:r>
-        <w:rPr>
-          <w:sz w:val="24"/>
-          <w:szCs w:val="24"/>
-        </w:rPr>
-        <w:t>pandas</w:t>
-      </w:r>
-      <w:proofErr w:type="gramEnd"/>
-      <w:r>
-        <w:rPr>
-          <w:sz w:val="24"/>
-          <w:szCs w:val="24"/>
-        </w:rPr>
-        <w:t xml:space="preserve"> </w:t>
+        <w:t xml:space="preserve">a pandas </w:t>
       </w:r>
       <w:r>
         <w:rPr>
@@ -2140,23 +2106,7 @@
           <w:sz w:val="24"/>
           <w:szCs w:val="24"/>
         </w:rPr>
-        <w:t xml:space="preserve">and services in </w:t>
-      </w:r>
-      <w:proofErr w:type="gramStart"/>
-      <w:r>
-        <w:rPr>
-          <w:sz w:val="24"/>
-          <w:szCs w:val="24"/>
-        </w:rPr>
-        <w:t>Durham county</w:t>
-      </w:r>
-      <w:proofErr w:type="gramEnd"/>
-      <w:r>
-        <w:rPr>
-          <w:sz w:val="24"/>
-          <w:szCs w:val="24"/>
-        </w:rPr>
-        <w:t xml:space="preserve">. </w:t>
+        <w:t xml:space="preserve">and services in Durham county. </w:t>
       </w:r>
       <w:r>
         <w:rPr>
@@ -2191,7 +2141,23 @@
           <w:sz w:val="24"/>
           <w:szCs w:val="24"/>
         </w:rPr>
-        <w:t>ype of establishments, inspection frequencies, geolocations, smoking policies, etc, were included in this dataset. The intent was to join either with the food-inspections-violations_1 dataset using the ‘id’ column.</w:t>
+        <w:t xml:space="preserve">ype of establishments, inspection frequencies, geolocations, smoking policies, </w:t>
+      </w:r>
+      <w:proofErr w:type="spellStart"/>
+      <w:r>
+        <w:rPr>
+          <w:sz w:val="24"/>
+          <w:szCs w:val="24"/>
+        </w:rPr>
+        <w:t>etc</w:t>
+      </w:r>
+      <w:proofErr w:type="spellEnd"/>
+      <w:r>
+        <w:rPr>
+          <w:sz w:val="24"/>
+          <w:szCs w:val="24"/>
+        </w:rPr>
+        <w:t>, were included in this dataset. The intent was to join either with the food-inspections-violations_1 dataset using the ‘id’ column.</w:t>
       </w:r>
       <w:r>
         <w:rPr>
@@ -2274,23 +2240,7 @@
           <w:sz w:val="24"/>
           <w:szCs w:val="24"/>
         </w:rPr>
-        <w:t xml:space="preserve">to a </w:t>
-      </w:r>
-      <w:proofErr w:type="gramStart"/>
-      <w:r>
-        <w:rPr>
-          <w:sz w:val="24"/>
-          <w:szCs w:val="24"/>
-        </w:rPr>
-        <w:t>pandas</w:t>
-      </w:r>
-      <w:proofErr w:type="gramEnd"/>
-      <w:r>
-        <w:rPr>
-          <w:sz w:val="24"/>
-          <w:szCs w:val="24"/>
-        </w:rPr>
-        <w:t xml:space="preserve"> </w:t>
+        <w:t xml:space="preserve">to a pandas </w:t>
       </w:r>
       <w:r>
         <w:rPr>
@@ -2467,8 +2417,33 @@
           <w:sz w:val="24"/>
           <w:szCs w:val="24"/>
         </w:rPr>
-        <w:t xml:space="preserve"> two other columns, geolocation.lon and geolocation.lan</w:t>
-      </w:r>
+        <w:t xml:space="preserve"> two other columns, </w:t>
+      </w:r>
+      <w:proofErr w:type="spellStart"/>
+      <w:r>
+        <w:rPr>
+          <w:sz w:val="24"/>
+          <w:szCs w:val="24"/>
+        </w:rPr>
+        <w:t>geolocation.lon</w:t>
+      </w:r>
+      <w:proofErr w:type="spellEnd"/>
+      <w:r>
+        <w:rPr>
+          <w:sz w:val="24"/>
+          <w:szCs w:val="24"/>
+        </w:rPr>
+        <w:t xml:space="preserve"> and </w:t>
+      </w:r>
+      <w:proofErr w:type="spellStart"/>
+      <w:r>
+        <w:rPr>
+          <w:sz w:val="24"/>
+          <w:szCs w:val="24"/>
+        </w:rPr>
+        <w:t>geolocation.lan</w:t>
+      </w:r>
+      <w:proofErr w:type="spellEnd"/>
       <w:r>
         <w:rPr>
           <w:sz w:val="24"/>
@@ -2510,7 +2485,39 @@
           <w:sz w:val="24"/>
           <w:szCs w:val="24"/>
         </w:rPr>
-        <w:t xml:space="preserve">e ‘geolocation.lon’ and ‘geolocation.lan’ columns </w:t>
+        <w:t>e ‘</w:t>
+      </w:r>
+      <w:proofErr w:type="spellStart"/>
+      <w:r>
+        <w:rPr>
+          <w:sz w:val="24"/>
+          <w:szCs w:val="24"/>
+        </w:rPr>
+        <w:t>geolocation.lon</w:t>
+      </w:r>
+      <w:proofErr w:type="spellEnd"/>
+      <w:r>
+        <w:rPr>
+          <w:sz w:val="24"/>
+          <w:szCs w:val="24"/>
+        </w:rPr>
+        <w:t>’ and ‘</w:t>
+      </w:r>
+      <w:proofErr w:type="spellStart"/>
+      <w:r>
+        <w:rPr>
+          <w:sz w:val="24"/>
+          <w:szCs w:val="24"/>
+        </w:rPr>
+        <w:t>geolocation.lan</w:t>
+      </w:r>
+      <w:proofErr w:type="spellEnd"/>
+      <w:r>
+        <w:rPr>
+          <w:sz w:val="24"/>
+          <w:szCs w:val="24"/>
+        </w:rPr>
+        <w:t xml:space="preserve">’ columns </w:t>
       </w:r>
       <w:r>
         <w:rPr>
@@ -2612,23 +2619,7 @@
           <w:sz w:val="24"/>
           <w:szCs w:val="24"/>
         </w:rPr>
-        <w:t xml:space="preserve">to a </w:t>
-      </w:r>
-      <w:proofErr w:type="gramStart"/>
-      <w:r>
-        <w:rPr>
-          <w:sz w:val="24"/>
-          <w:szCs w:val="24"/>
-        </w:rPr>
-        <w:t>pandas</w:t>
-      </w:r>
-      <w:proofErr w:type="gramEnd"/>
-      <w:r>
-        <w:rPr>
-          <w:sz w:val="24"/>
-          <w:szCs w:val="24"/>
-        </w:rPr>
-        <w:t xml:space="preserve"> </w:t>
+        <w:t xml:space="preserve">to a pandas </w:t>
       </w:r>
       <w:r>
         <w:rPr>
@@ -2691,7 +2682,23 @@
           <w:sz w:val="24"/>
           <w:szCs w:val="24"/>
         </w:rPr>
-        <w:t xml:space="preserve">. This was unravelled to create a </w:t>
+        <w:t xml:space="preserve">. This was </w:t>
+      </w:r>
+      <w:proofErr w:type="spellStart"/>
+      <w:r>
+        <w:rPr>
+          <w:sz w:val="24"/>
+          <w:szCs w:val="24"/>
+        </w:rPr>
+        <w:t>unravelled</w:t>
+      </w:r>
+      <w:proofErr w:type="spellEnd"/>
+      <w:r>
+        <w:rPr>
+          <w:sz w:val="24"/>
+          <w:szCs w:val="24"/>
+        </w:rPr>
+        <w:t xml:space="preserve"> to create a </w:t>
       </w:r>
       <w:r>
         <w:rPr>
@@ -3019,23 +3026,7 @@
           <w:sz w:val="24"/>
           <w:szCs w:val="24"/>
         </w:rPr>
-        <w:t xml:space="preserve">the ‘features’ key </w:t>
-      </w:r>
-      <w:proofErr w:type="gramStart"/>
-      <w:r>
-        <w:rPr>
-          <w:sz w:val="24"/>
-          <w:szCs w:val="24"/>
-        </w:rPr>
-        <w:t>were</w:t>
-      </w:r>
-      <w:proofErr w:type="gramEnd"/>
-      <w:r>
-        <w:rPr>
-          <w:sz w:val="24"/>
-          <w:szCs w:val="24"/>
-        </w:rPr>
-        <w:t xml:space="preserve"> </w:t>
+        <w:t xml:space="preserve">the ‘features’ key were </w:t>
       </w:r>
       <w:r>
         <w:rPr>
@@ -3063,23 +3054,30 @@
           <w:sz w:val="24"/>
           <w:szCs w:val="24"/>
         </w:rPr>
-        <w:t xml:space="preserve">values list was converted from json to </w:t>
-      </w:r>
-      <w:proofErr w:type="gramStart"/>
-      <w:r>
-        <w:rPr>
-          <w:sz w:val="24"/>
-          <w:szCs w:val="24"/>
-        </w:rPr>
-        <w:t>pandas</w:t>
-      </w:r>
-      <w:proofErr w:type="gramEnd"/>
-      <w:r>
-        <w:rPr>
-          <w:sz w:val="24"/>
-          <w:szCs w:val="24"/>
-        </w:rPr>
-        <w:t xml:space="preserve"> </w:t>
+        <w:t xml:space="preserve">values list was converted from </w:t>
+      </w:r>
+      <w:proofErr w:type="spellStart"/>
+      <w:r>
+        <w:rPr>
+          <w:sz w:val="24"/>
+          <w:szCs w:val="24"/>
+        </w:rPr>
+        <w:t>json</w:t>
+      </w:r>
+      <w:proofErr w:type="spellEnd"/>
+      <w:r>
+        <w:rPr>
+          <w:sz w:val="24"/>
+          <w:szCs w:val="24"/>
+        </w:rPr>
+        <w:t xml:space="preserve"> to </w:t>
+      </w:r>
+      <w:r>
+        <w:rPr>
+          <w:sz w:val="24"/>
+          <w:szCs w:val="24"/>
+        </w:rPr>
+        <w:t xml:space="preserve">pandas </w:t>
       </w:r>
       <w:r>
         <w:rPr>
@@ -3122,7 +3120,7 @@
         </w:rPr>
         <w:t xml:space="preserve"> ‘</w:t>
       </w:r>
-      <w:proofErr w:type="gramStart"/>
+      <w:proofErr w:type="spellStart"/>
       <w:r>
         <w:rPr>
           <w:sz w:val="24"/>
@@ -3130,7 +3128,7 @@
         </w:rPr>
         <w:t>properties.geolocation</w:t>
       </w:r>
-      <w:proofErr w:type="gramEnd"/>
+      <w:proofErr w:type="spellEnd"/>
       <w:r>
         <w:rPr>
           <w:sz w:val="24"/>
@@ -3186,7 +3184,7 @@
         </w:rPr>
         <w:t xml:space="preserve">The type, geometry, and </w:t>
       </w:r>
-      <w:proofErr w:type="gramStart"/>
+      <w:proofErr w:type="spellStart"/>
       <w:r>
         <w:rPr>
           <w:sz w:val="24"/>
@@ -3194,7 +3192,7 @@
         </w:rPr>
         <w:t>geometry.type</w:t>
       </w:r>
-      <w:proofErr w:type="gramEnd"/>
+      <w:proofErr w:type="spellEnd"/>
       <w:r>
         <w:rPr>
           <w:sz w:val="24"/>
@@ -3234,7 +3232,23 @@
           <w:sz w:val="24"/>
           <w:szCs w:val="24"/>
         </w:rPr>
-        <w:t xml:space="preserve">(split_list) </w:t>
+        <w:t>(</w:t>
+      </w:r>
+      <w:proofErr w:type="spellStart"/>
+      <w:r>
+        <w:rPr>
+          <w:sz w:val="24"/>
+          <w:szCs w:val="24"/>
+        </w:rPr>
+        <w:t>split_list</w:t>
+      </w:r>
+      <w:proofErr w:type="spellEnd"/>
+      <w:r>
+        <w:rPr>
+          <w:sz w:val="24"/>
+          <w:szCs w:val="24"/>
+        </w:rPr>
+        <w:t xml:space="preserve">) </w:t>
       </w:r>
       <w:r>
         <w:rPr>
@@ -3243,23 +3257,14 @@
         </w:rPr>
         <w:t xml:space="preserve">was created which </w:t>
       </w:r>
-      <w:proofErr w:type="gramStart"/>
-      <w:r>
-        <w:rPr>
-          <w:sz w:val="24"/>
-          <w:szCs w:val="24"/>
-        </w:rPr>
-        <w:t>read</w:t>
-      </w:r>
-      <w:proofErr w:type="gramEnd"/>
-      <w:r>
-        <w:rPr>
-          <w:sz w:val="24"/>
-          <w:szCs w:val="24"/>
-        </w:rPr>
-        <w:t xml:space="preserve"> each row of the </w:t>
-      </w:r>
-      <w:proofErr w:type="gramStart"/>
+      <w:r>
+        <w:rPr>
+          <w:sz w:val="24"/>
+          <w:szCs w:val="24"/>
+        </w:rPr>
+        <w:t xml:space="preserve">read each row of the </w:t>
+      </w:r>
+      <w:proofErr w:type="spellStart"/>
       <w:r>
         <w:rPr>
           <w:sz w:val="24"/>
@@ -3267,7 +3272,7 @@
         </w:rPr>
         <w:t>geometry.coordinates</w:t>
       </w:r>
-      <w:proofErr w:type="gramEnd"/>
+      <w:proofErr w:type="spellEnd"/>
       <w:r>
         <w:rPr>
           <w:sz w:val="24"/>
@@ -3370,21 +3375,12 @@
         </w:rPr>
         <w:t xml:space="preserve">4 </w:t>
       </w:r>
-      <w:proofErr w:type="gramStart"/>
-      <w:r>
-        <w:rPr>
-          <w:sz w:val="24"/>
-          <w:szCs w:val="24"/>
-        </w:rPr>
-        <w:t>were</w:t>
-      </w:r>
-      <w:proofErr w:type="gramEnd"/>
-      <w:r>
-        <w:rPr>
-          <w:sz w:val="24"/>
-          <w:szCs w:val="24"/>
-        </w:rPr>
-        <w:t xml:space="preserve"> re-organized to match each other and the content</w:t>
+      <w:r>
+        <w:rPr>
+          <w:sz w:val="24"/>
+          <w:szCs w:val="24"/>
+        </w:rPr>
+        <w:t>were re-organized to match each other and the content</w:t>
       </w:r>
       <w:r>
         <w:rPr>
@@ -3673,21 +3669,12 @@
         </w:rPr>
         <w:t xml:space="preserve"> </w:t>
       </w:r>
-      <w:proofErr w:type="gramStart"/>
-      <w:r>
-        <w:rPr>
-          <w:sz w:val="24"/>
-          <w:szCs w:val="24"/>
-        </w:rPr>
-        <w:t>were</w:t>
-      </w:r>
-      <w:proofErr w:type="gramEnd"/>
-      <w:r>
-        <w:rPr>
-          <w:sz w:val="24"/>
-          <w:szCs w:val="24"/>
-        </w:rPr>
-        <w:t xml:space="preserve"> </w:t>
+      <w:r>
+        <w:rPr>
+          <w:sz w:val="24"/>
+          <w:szCs w:val="24"/>
+        </w:rPr>
+        <w:t xml:space="preserve">were </w:t>
       </w:r>
       <w:r>
         <w:rPr>
@@ -3847,23 +3834,7 @@
           <w:sz w:val="24"/>
           <w:szCs w:val="24"/>
         </w:rPr>
-        <w:t>were joined on ‘id</w:t>
-      </w:r>
-      <w:proofErr w:type="gramStart"/>
-      <w:r>
-        <w:rPr>
-          <w:sz w:val="24"/>
-          <w:szCs w:val="24"/>
-        </w:rPr>
-        <w:t>’</w:t>
-      </w:r>
-      <w:proofErr w:type="gramEnd"/>
-      <w:r>
-        <w:rPr>
-          <w:sz w:val="24"/>
-          <w:szCs w:val="24"/>
-        </w:rPr>
-        <w:t xml:space="preserve"> and I found that</w:t>
+        <w:t>were joined on ‘id’ and I found that</w:t>
       </w:r>
       <w:r>
         <w:rPr>
@@ -4096,7 +4067,6 @@
         </w:rPr>
         <w:t xml:space="preserve"> set (</w:t>
       </w:r>
-      <w:proofErr w:type="gramStart"/>
       <w:r>
         <w:rPr>
           <w:sz w:val="24"/>
@@ -4109,15 +4079,7 @@
           <w:sz w:val="24"/>
           <w:szCs w:val="24"/>
         </w:rPr>
-        <w:t xml:space="preserve"> )</w:t>
-      </w:r>
-      <w:proofErr w:type="gramEnd"/>
-      <w:r>
-        <w:rPr>
-          <w:sz w:val="24"/>
-          <w:szCs w:val="24"/>
-        </w:rPr>
-        <w:t xml:space="preserve"> </w:t>
+        <w:t xml:space="preserve"> ) </w:t>
       </w:r>
       <w:r>
         <w:rPr>
@@ -4200,6 +4162,7 @@
           <w:szCs w:val="24"/>
         </w:rPr>
       </w:pPr>
+      <w:proofErr w:type="spellStart"/>
       <w:r>
         <w:rPr>
           <w:b/>
@@ -4209,6 +4172,7 @@
         </w:rPr>
         <w:t>Durham_County_Boundary.shp</w:t>
       </w:r>
+      <w:proofErr w:type="spellEnd"/>
       <w:r>
         <w:rPr>
           <w:sz w:val="24"/>
@@ -4221,23 +4185,7 @@
           <w:sz w:val="24"/>
           <w:szCs w:val="24"/>
         </w:rPr>
-        <w:t xml:space="preserve">contained ARCGIS information about the boundaries of </w:t>
-      </w:r>
-      <w:proofErr w:type="gramStart"/>
-      <w:r>
-        <w:rPr>
-          <w:sz w:val="24"/>
-          <w:szCs w:val="24"/>
-        </w:rPr>
-        <w:t>Durham county</w:t>
-      </w:r>
-      <w:proofErr w:type="gramEnd"/>
-      <w:r>
-        <w:rPr>
-          <w:sz w:val="24"/>
-          <w:szCs w:val="24"/>
-        </w:rPr>
-        <w:t xml:space="preserve">. It was overlaid with the positions of restaurants from </w:t>
+        <w:t xml:space="preserve">contained ARCGIS information about the boundaries of Durham county. It was overlaid with the positions of restaurants from </w:t>
       </w:r>
       <w:r>
         <w:rPr>
@@ -4755,23 +4703,7 @@
           <w:sz w:val="24"/>
           <w:szCs w:val="24"/>
         </w:rPr>
-        <w:t xml:space="preserve"> Many entries of the </w:t>
-      </w:r>
-      <w:proofErr w:type="gramStart"/>
-      <w:r>
-        <w:rPr>
-          <w:sz w:val="24"/>
-          <w:szCs w:val="24"/>
-        </w:rPr>
-        <w:t>comments</w:t>
-      </w:r>
-      <w:proofErr w:type="gramEnd"/>
-      <w:r>
-        <w:rPr>
-          <w:sz w:val="24"/>
-          <w:szCs w:val="24"/>
-        </w:rPr>
-        <w:t xml:space="preserve"> </w:t>
+        <w:t xml:space="preserve"> Many entries of the comments </w:t>
       </w:r>
       <w:r>
         <w:rPr>
@@ -4842,7 +4774,7 @@
         </w:rPr>
         <w:t xml:space="preserve"> </w:t>
       </w:r>
-      <w:proofErr w:type="gramStart"/>
+      <w:proofErr w:type="spellStart"/>
       <w:r>
         <w:rPr>
           <w:sz w:val="24"/>
@@ -4850,7 +4782,7 @@
         </w:rPr>
         <w:t>str.extract</w:t>
       </w:r>
-      <w:proofErr w:type="gramEnd"/>
+      <w:proofErr w:type="spellEnd"/>
       <w:r>
         <w:rPr>
           <w:sz w:val="24"/>
@@ -6135,21 +6067,12 @@
         </w:rPr>
         <w:t xml:space="preserve">was made. It showed that </w:t>
       </w:r>
-      <w:proofErr w:type="gramStart"/>
-      <w:r>
-        <w:rPr>
-          <w:sz w:val="24"/>
-          <w:szCs w:val="24"/>
-        </w:rPr>
-        <w:t>majority</w:t>
-      </w:r>
-      <w:proofErr w:type="gramEnd"/>
-      <w:r>
-        <w:rPr>
-          <w:sz w:val="24"/>
-          <w:szCs w:val="24"/>
-        </w:rPr>
-        <w:t xml:space="preserve"> of the establishments in the </w:t>
+      <w:r>
+        <w:rPr>
+          <w:sz w:val="24"/>
+          <w:szCs w:val="24"/>
+        </w:rPr>
+        <w:t xml:space="preserve">majority of the establishments in the </w:t>
       </w:r>
       <w:r>
         <w:rPr>
@@ -6292,23 +6215,7 @@
           <w:sz w:val="24"/>
           <w:szCs w:val="24"/>
         </w:rPr>
-        <w:t xml:space="preserve"> were from the ‘Food Chapter’. The </w:t>
-      </w:r>
-      <w:proofErr w:type="gramStart"/>
-      <w:r>
-        <w:rPr>
-          <w:sz w:val="24"/>
-          <w:szCs w:val="24"/>
-        </w:rPr>
-        <w:t>second most</w:t>
-      </w:r>
-      <w:proofErr w:type="gramEnd"/>
-      <w:r>
-        <w:rPr>
-          <w:sz w:val="24"/>
-          <w:szCs w:val="24"/>
-        </w:rPr>
-        <w:t xml:space="preserve"> chapter cited was the ‘Equipment, Utensils, and Linens’ chapter.</w:t>
+        <w:t xml:space="preserve"> were from the ‘Food Chapter’. The second most chapter cited was the ‘Equipment, Utensils, and Linens’ chapter.</w:t>
       </w:r>
     </w:p>
     <w:p>
@@ -6506,7 +6413,27 @@
           <w:sz w:val="24"/>
           <w:szCs w:val="24"/>
         </w:rPr>
-        <w:t>'Equipment, Food-Contact Surfaces, NonfoodContact Surfaces, and Utensils.'</w:t>
+        <w:t xml:space="preserve">'Equipment, Food-Contact Surfaces, </w:t>
+      </w:r>
+      <w:proofErr w:type="spellStart"/>
+      <w:r>
+        <w:rPr>
+          <w:b/>
+          <w:bCs/>
+          <w:sz w:val="24"/>
+          <w:szCs w:val="24"/>
+        </w:rPr>
+        <w:t>NonfoodContact</w:t>
+      </w:r>
+      <w:proofErr w:type="spellEnd"/>
+      <w:r>
+        <w:rPr>
+          <w:b/>
+          <w:bCs/>
+          <w:sz w:val="24"/>
+          <w:szCs w:val="24"/>
+        </w:rPr>
+        <w:t xml:space="preserve"> Surfaces, and Utensils.'</w:t>
       </w:r>
     </w:p>
     <w:p>
@@ -7230,17 +7157,8 @@
           <w:sz w:val="24"/>
           <w:szCs w:val="24"/>
         </w:rPr>
-        <w:t xml:space="preserve">flag </w:t>
-      </w:r>
-      <w:proofErr w:type="gramStart"/>
-      <w:r>
-        <w:rPr>
-          <w:sz w:val="24"/>
-          <w:szCs w:val="24"/>
-        </w:rPr>
-        <w:t>embedding</w:t>
-      </w:r>
-      <w:proofErr w:type="gramEnd"/>
+        <w:t>flag embedding</w:t>
+      </w:r>
       <w:r>
         <w:rPr>
           <w:sz w:val="24"/>
@@ -7274,7 +7192,23 @@
           <w:sz w:val="24"/>
           <w:szCs w:val="24"/>
         </w:rPr>
-        <w:t>used to better improve use of context for generating the wordclouds.</w:t>
+        <w:t xml:space="preserve">used to better improve use of context for generating the </w:t>
+      </w:r>
+      <w:proofErr w:type="spellStart"/>
+      <w:r>
+        <w:rPr>
+          <w:sz w:val="24"/>
+          <w:szCs w:val="24"/>
+        </w:rPr>
+        <w:t>wordclouds</w:t>
+      </w:r>
+      <w:proofErr w:type="spellEnd"/>
+      <w:r>
+        <w:rPr>
+          <w:sz w:val="24"/>
+          <w:szCs w:val="24"/>
+        </w:rPr>
+        <w:t>.</w:t>
       </w:r>
     </w:p>
     <w:p>
@@ -7284,20 +7218,54 @@
           <w:szCs w:val="24"/>
         </w:rPr>
       </w:pPr>
-      <w:r>
-        <w:rPr>
-          <w:sz w:val="24"/>
-          <w:szCs w:val="24"/>
-        </w:rPr>
-        <w:t xml:space="preserve">TfidfVectorizer was used to </w:t>
-      </w:r>
-      <w:r>
-        <w:rPr>
-          <w:sz w:val="24"/>
-          <w:szCs w:val="24"/>
-        </w:rPr>
-        <w:t>create vectors from the inspection comments for each row of data. The feature matrix including the output from Tfidfvectorizer was as scaled using StandardScaler</w:t>
-      </w:r>
+      <w:proofErr w:type="spellStart"/>
+      <w:r>
+        <w:rPr>
+          <w:sz w:val="24"/>
+          <w:szCs w:val="24"/>
+        </w:rPr>
+        <w:t>TfidfVectorizer</w:t>
+      </w:r>
+      <w:proofErr w:type="spellEnd"/>
+      <w:r>
+        <w:rPr>
+          <w:sz w:val="24"/>
+          <w:szCs w:val="24"/>
+        </w:rPr>
+        <w:t xml:space="preserve"> was used to </w:t>
+      </w:r>
+      <w:r>
+        <w:rPr>
+          <w:sz w:val="24"/>
+          <w:szCs w:val="24"/>
+        </w:rPr>
+        <w:t xml:space="preserve">create vectors from the inspection comments for each row of data. The feature matrix including the output from </w:t>
+      </w:r>
+      <w:proofErr w:type="spellStart"/>
+      <w:r>
+        <w:rPr>
+          <w:sz w:val="24"/>
+          <w:szCs w:val="24"/>
+        </w:rPr>
+        <w:t>Tfidfvectorizer</w:t>
+      </w:r>
+      <w:proofErr w:type="spellEnd"/>
+      <w:r>
+        <w:rPr>
+          <w:sz w:val="24"/>
+          <w:szCs w:val="24"/>
+        </w:rPr>
+        <w:t xml:space="preserve"> was as scaled using </w:t>
+      </w:r>
+      <w:proofErr w:type="spellStart"/>
+      <w:r>
+        <w:rPr>
+          <w:sz w:val="24"/>
+          <w:szCs w:val="24"/>
+        </w:rPr>
+        <w:t>StandardScaler</w:t>
+      </w:r>
+      <w:proofErr w:type="spellEnd"/>
       <w:r>
         <w:rPr>
           <w:sz w:val="24"/>
@@ -7341,7 +7309,56 @@
           <w:szCs w:val="36"/>
         </w:rPr>
         <w:lastRenderedPageBreak/>
+        <w:fldChar w:fldCharType="begin"/>
+      </w:r>
+      <w:r>
+        <w:rPr>
+          <w:b/>
+          <w:bCs/>
+          <w:color w:val="002060"/>
+          <w:sz w:val="36"/>
+          <w:szCs w:val="36"/>
+        </w:rPr>
+        <w:instrText>HYPERLINK "https://github.com/eliza-hoppy/Springboard/blob/main/Capstone_Two_Modelling/Capstone_2_Food_Inspection_Score_Modelling.ipynb"</w:instrText>
+      </w:r>
+      <w:r>
+        <w:rPr>
+          <w:b/>
+          <w:bCs/>
+          <w:color w:val="002060"/>
+          <w:sz w:val="36"/>
+          <w:szCs w:val="36"/>
+        </w:rPr>
+      </w:r>
+      <w:r>
+        <w:rPr>
+          <w:b/>
+          <w:bCs/>
+          <w:color w:val="002060"/>
+          <w:sz w:val="36"/>
+          <w:szCs w:val="36"/>
+        </w:rPr>
+        <w:fldChar w:fldCharType="separate"/>
+      </w:r>
+      <w:r>
+        <w:rPr>
+          <w:rStyle w:val="Hyperlink"/>
+          <w:b/>
+          <w:bCs/>
+          <w:sz w:val="36"/>
+          <w:szCs w:val="36"/>
+        </w:rPr>
         <w:t>Modeling</w:t>
+      </w:r>
+      <w:r>
+        <w:rPr>
+          <w:b/>
+          <w:bCs/>
+          <w:color w:val="002060"/>
+          <w:sz w:val="36"/>
+          <w:szCs w:val="36"/>
+        </w:rPr>
+        <w:fldChar w:fldCharType="end"/>
       </w:r>
     </w:p>
     <w:p>
@@ -7405,8 +7422,17 @@
           <w:sz w:val="24"/>
           <w:szCs w:val="24"/>
         </w:rPr>
-        <w:t>, RandomForestRegression</w:t>
-      </w:r>
+        <w:t xml:space="preserve">, </w:t>
+      </w:r>
+      <w:proofErr w:type="spellStart"/>
+      <w:r>
+        <w:rPr>
+          <w:sz w:val="24"/>
+          <w:szCs w:val="24"/>
+        </w:rPr>
+        <w:t>RandomForestRegression</w:t>
+      </w:r>
+      <w:proofErr w:type="spellEnd"/>
       <w:r>
         <w:rPr>
           <w:sz w:val="24"/>
@@ -7419,7 +7445,23 @@
           <w:sz w:val="24"/>
           <w:szCs w:val="24"/>
         </w:rPr>
-        <w:t xml:space="preserve"> and XGBoost Regression</w:t>
+        <w:t xml:space="preserve"> and </w:t>
+      </w:r>
+      <w:proofErr w:type="spellStart"/>
+      <w:r>
+        <w:rPr>
+          <w:sz w:val="24"/>
+          <w:szCs w:val="24"/>
+        </w:rPr>
+        <w:t>XGBoost</w:t>
+      </w:r>
+      <w:proofErr w:type="spellEnd"/>
+      <w:r>
+        <w:rPr>
+          <w:sz w:val="24"/>
+          <w:szCs w:val="24"/>
+        </w:rPr>
+        <w:t xml:space="preserve"> Regression</w:t>
       </w:r>
       <w:r>
         <w:rPr>
@@ -7449,6 +7491,7 @@
         </w:rPr>
         <w:t xml:space="preserve">xplored by using </w:t>
       </w:r>
+      <w:proofErr w:type="spellStart"/>
       <w:r>
         <w:rPr>
           <w:sz w:val="24"/>
@@ -7456,6 +7499,7 @@
         </w:rPr>
         <w:t>RandomizedSearchCV</w:t>
       </w:r>
+      <w:proofErr w:type="spellEnd"/>
       <w:r>
         <w:rPr>
           <w:sz w:val="24"/>
@@ -7680,7 +7724,27 @@
                 <w:kern w:val="0"/>
                 <w14:ligatures w14:val="none"/>
               </w:rPr>
-              <w:t>‘rbf’</w:t>
+              <w:t>‘</w:t>
+            </w:r>
+            <w:proofErr w:type="spellStart"/>
+            <w:r>
+              <w:rPr>
+                <w:rFonts w:ascii="Aptos Narrow" w:eastAsia="Times New Roman" w:hAnsi="Aptos Narrow" w:cs="Times New Roman"/>
+                <w:color w:val="000000"/>
+                <w:kern w:val="0"/>
+                <w14:ligatures w14:val="none"/>
+              </w:rPr>
+              <w:t>rbf</w:t>
+            </w:r>
+            <w:proofErr w:type="spellEnd"/>
+            <w:r>
+              <w:rPr>
+                <w:rFonts w:ascii="Aptos Narrow" w:eastAsia="Times New Roman" w:hAnsi="Aptos Narrow" w:cs="Times New Roman"/>
+                <w:color w:val="000000"/>
+                <w:kern w:val="0"/>
+                <w14:ligatures w14:val="none"/>
+              </w:rPr>
+              <w:t>’</w:t>
             </w:r>
           </w:p>
         </w:tc>
@@ -7960,6 +8024,7 @@
                 <w14:ligatures w14:val="none"/>
               </w:rPr>
             </w:pPr>
+            <w:proofErr w:type="spellStart"/>
             <w:r>
               <w:rPr>
                 <w:rFonts w:ascii="Aptos Narrow" w:eastAsia="Times New Roman" w:hAnsi="Aptos Narrow" w:cs="Times New Roman"/>
@@ -7969,6 +8034,7 @@
               </w:rPr>
               <w:t>n_estimators</w:t>
             </w:r>
+            <w:proofErr w:type="spellEnd"/>
           </w:p>
         </w:tc>
         <w:tc>
@@ -8024,6 +8090,7 @@
                 <w14:ligatures w14:val="none"/>
               </w:rPr>
             </w:pPr>
+            <w:proofErr w:type="spellStart"/>
             <w:r>
               <w:rPr>
                 <w:rFonts w:ascii="Aptos Narrow" w:eastAsia="Times New Roman" w:hAnsi="Aptos Narrow" w:cs="Times New Roman"/>
@@ -8033,6 +8100,7 @@
               </w:rPr>
               <w:t>max_features</w:t>
             </w:r>
+            <w:proofErr w:type="spellEnd"/>
           </w:p>
         </w:tc>
         <w:tc>
@@ -8088,6 +8156,7 @@
                 <w14:ligatures w14:val="none"/>
               </w:rPr>
             </w:pPr>
+            <w:proofErr w:type="spellStart"/>
             <w:r>
               <w:rPr>
                 <w:rFonts w:ascii="Aptos Narrow" w:eastAsia="Times New Roman" w:hAnsi="Aptos Narrow" w:cs="Times New Roman"/>
@@ -8106,6 +8175,7 @@
               </w:rPr>
               <w:t>_depth</w:t>
             </w:r>
+            <w:proofErr w:type="spellEnd"/>
           </w:p>
         </w:tc>
         <w:tc>
@@ -8161,6 +8231,7 @@
                 <w14:ligatures w14:val="none"/>
               </w:rPr>
             </w:pPr>
+            <w:proofErr w:type="spellStart"/>
             <w:r>
               <w:rPr>
                 <w:rFonts w:ascii="Aptos Narrow" w:eastAsia="Times New Roman" w:hAnsi="Aptos Narrow" w:cs="Times New Roman"/>
@@ -8179,6 +8250,7 @@
               </w:rPr>
               <w:t>ax_leaf_nodes</w:t>
             </w:r>
+            <w:proofErr w:type="spellEnd"/>
           </w:p>
         </w:tc>
         <w:tc>
@@ -8230,6 +8302,7 @@
           <w:szCs w:val="24"/>
         </w:rPr>
       </w:pPr>
+      <w:proofErr w:type="spellStart"/>
       <w:r>
         <w:rPr>
           <w:b/>
@@ -8237,7 +8310,17 @@
           <w:sz w:val="24"/>
           <w:szCs w:val="24"/>
         </w:rPr>
-        <w:t>XGBoost Regression Hyperparameters</w:t>
+        <w:t>XGBoost</w:t>
+      </w:r>
+      <w:proofErr w:type="spellEnd"/>
+      <w:r>
+        <w:rPr>
+          <w:b/>
+          <w:bCs/>
+          <w:sz w:val="24"/>
+          <w:szCs w:val="24"/>
+        </w:rPr>
+        <w:t xml:space="preserve"> Regression Hyperparameters</w:t>
       </w:r>
     </w:p>
     <w:tbl>
@@ -8356,6 +8439,7 @@
                 <w14:ligatures w14:val="none"/>
               </w:rPr>
             </w:pPr>
+            <w:proofErr w:type="spellStart"/>
             <w:r>
               <w:rPr>
                 <w:rFonts w:ascii="Aptos Narrow" w:eastAsia="Times New Roman" w:hAnsi="Aptos Narrow" w:cs="Times New Roman"/>
@@ -8365,6 +8449,7 @@
               </w:rPr>
               <w:t>max_depth</w:t>
             </w:r>
+            <w:proofErr w:type="spellEnd"/>
           </w:p>
         </w:tc>
         <w:tc>
@@ -8420,6 +8505,7 @@
                 <w14:ligatures w14:val="none"/>
               </w:rPr>
             </w:pPr>
+            <w:proofErr w:type="spellStart"/>
             <w:r>
               <w:rPr>
                 <w:rFonts w:ascii="Aptos Narrow" w:eastAsia="Times New Roman" w:hAnsi="Aptos Narrow" w:cs="Times New Roman"/>
@@ -8429,6 +8515,7 @@
               </w:rPr>
               <w:t>min_child_weight</w:t>
             </w:r>
+            <w:proofErr w:type="spellEnd"/>
           </w:p>
         </w:tc>
         <w:tc>
@@ -8548,6 +8635,7 @@
                 <w14:ligatures w14:val="none"/>
               </w:rPr>
             </w:pPr>
+            <w:proofErr w:type="spellStart"/>
             <w:r>
               <w:rPr>
                 <w:rFonts w:ascii="Aptos Narrow" w:eastAsia="Times New Roman" w:hAnsi="Aptos Narrow" w:cs="Times New Roman"/>
@@ -8557,6 +8645,7 @@
               </w:rPr>
               <w:t>learning_rate</w:t>
             </w:r>
+            <w:proofErr w:type="spellEnd"/>
           </w:p>
         </w:tc>
         <w:tc>
@@ -8631,7 +8720,23 @@
           <w:sz w:val="24"/>
           <w:szCs w:val="24"/>
         </w:rPr>
-        <w:t xml:space="preserve"> The model parameters selected by RandomizedSearchCV and Bayes Optimization, associated r-squared values and model run times are shown in the table below</w:t>
+        <w:t xml:space="preserve"> The model parameters selected by </w:t>
+      </w:r>
+      <w:proofErr w:type="spellStart"/>
+      <w:r>
+        <w:rPr>
+          <w:sz w:val="24"/>
+          <w:szCs w:val="24"/>
+        </w:rPr>
+        <w:t>RandomizedSearchCV</w:t>
+      </w:r>
+      <w:proofErr w:type="spellEnd"/>
+      <w:r>
+        <w:rPr>
+          <w:sz w:val="24"/>
+          <w:szCs w:val="24"/>
+        </w:rPr>
+        <w:t xml:space="preserve"> and Bayes Optimization, associated r-squared values and model run times are shown in the table below</w:t>
       </w:r>
       <w:r>
         <w:rPr>
@@ -8724,8 +8829,19 @@
           <w:sz w:val="24"/>
           <w:szCs w:val="24"/>
         </w:rPr>
-        <w:t xml:space="preserve"> Output – RandomizedSearchCV</w:t>
-      </w:r>
+        <w:t xml:space="preserve"> Output – </w:t>
+      </w:r>
+      <w:proofErr w:type="spellStart"/>
+      <w:r>
+        <w:rPr>
+          <w:b/>
+          <w:bCs/>
+          <w:sz w:val="24"/>
+          <w:szCs w:val="24"/>
+        </w:rPr>
+        <w:t>RandomizedSearchCV</w:t>
+      </w:r>
+      <w:proofErr w:type="spellEnd"/>
     </w:p>
     <w:tbl>
       <w:tblPr>
@@ -8994,7 +9110,27 @@
                 <w:kern w:val="0"/>
                 <w14:ligatures w14:val="none"/>
               </w:rPr>
-              <w:t>'kernel': 'rbf'</w:t>
+              <w:t>'kernel': '</w:t>
+            </w:r>
+            <w:proofErr w:type="spellStart"/>
+            <w:r>
+              <w:rPr>
+                <w:rFonts w:ascii="Aptos Narrow" w:eastAsia="Times New Roman" w:hAnsi="Aptos Narrow" w:cs="Times New Roman"/>
+                <w:color w:val="000000"/>
+                <w:kern w:val="0"/>
+                <w14:ligatures w14:val="none"/>
+              </w:rPr>
+              <w:t>rbf</w:t>
+            </w:r>
+            <w:proofErr w:type="spellEnd"/>
+            <w:r>
+              <w:rPr>
+                <w:rFonts w:ascii="Aptos Narrow" w:eastAsia="Times New Roman" w:hAnsi="Aptos Narrow" w:cs="Times New Roman"/>
+                <w:color w:val="000000"/>
+                <w:kern w:val="0"/>
+                <w14:ligatures w14:val="none"/>
+              </w:rPr>
+              <w:t>'</w:t>
             </w:r>
             <w:r>
               <w:rPr>
@@ -9180,7 +9316,87 @@
                 <w:kern w:val="0"/>
                 <w14:ligatures w14:val="none"/>
               </w:rPr>
-              <w:t>'n_estimators': 50, 'max_leaf_nodes': 9, 'max_features': 'sqrt', 'max_depth': 9</w:t>
+              <w:t>'</w:t>
+            </w:r>
+            <w:proofErr w:type="spellStart"/>
+            <w:r>
+              <w:rPr>
+                <w:rFonts w:ascii="Aptos Narrow" w:eastAsia="Times New Roman" w:hAnsi="Aptos Narrow" w:cs="Times New Roman"/>
+                <w:color w:val="000000"/>
+                <w:kern w:val="0"/>
+                <w14:ligatures w14:val="none"/>
+              </w:rPr>
+              <w:t>n_estimators</w:t>
+            </w:r>
+            <w:proofErr w:type="spellEnd"/>
+            <w:r>
+              <w:rPr>
+                <w:rFonts w:ascii="Aptos Narrow" w:eastAsia="Times New Roman" w:hAnsi="Aptos Narrow" w:cs="Times New Roman"/>
+                <w:color w:val="000000"/>
+                <w:kern w:val="0"/>
+                <w14:ligatures w14:val="none"/>
+              </w:rPr>
+              <w:t>': 50, '</w:t>
+            </w:r>
+            <w:proofErr w:type="spellStart"/>
+            <w:r>
+              <w:rPr>
+                <w:rFonts w:ascii="Aptos Narrow" w:eastAsia="Times New Roman" w:hAnsi="Aptos Narrow" w:cs="Times New Roman"/>
+                <w:color w:val="000000"/>
+                <w:kern w:val="0"/>
+                <w14:ligatures w14:val="none"/>
+              </w:rPr>
+              <w:t>max_leaf_nodes</w:t>
+            </w:r>
+            <w:proofErr w:type="spellEnd"/>
+            <w:r>
+              <w:rPr>
+                <w:rFonts w:ascii="Aptos Narrow" w:eastAsia="Times New Roman" w:hAnsi="Aptos Narrow" w:cs="Times New Roman"/>
+                <w:color w:val="000000"/>
+                <w:kern w:val="0"/>
+                <w14:ligatures w14:val="none"/>
+              </w:rPr>
+              <w:t>': 9, '</w:t>
+            </w:r>
+            <w:proofErr w:type="spellStart"/>
+            <w:r>
+              <w:rPr>
+                <w:rFonts w:ascii="Aptos Narrow" w:eastAsia="Times New Roman" w:hAnsi="Aptos Narrow" w:cs="Times New Roman"/>
+                <w:color w:val="000000"/>
+                <w:kern w:val="0"/>
+                <w14:ligatures w14:val="none"/>
+              </w:rPr>
+              <w:t>max_features</w:t>
+            </w:r>
+            <w:proofErr w:type="spellEnd"/>
+            <w:r>
+              <w:rPr>
+                <w:rFonts w:ascii="Aptos Narrow" w:eastAsia="Times New Roman" w:hAnsi="Aptos Narrow" w:cs="Times New Roman"/>
+                <w:color w:val="000000"/>
+                <w:kern w:val="0"/>
+                <w14:ligatures w14:val="none"/>
+              </w:rPr>
+              <w:t>': 'sqrt', '</w:t>
+            </w:r>
+            <w:proofErr w:type="spellStart"/>
+            <w:r>
+              <w:rPr>
+                <w:rFonts w:ascii="Aptos Narrow" w:eastAsia="Times New Roman" w:hAnsi="Aptos Narrow" w:cs="Times New Roman"/>
+                <w:color w:val="000000"/>
+                <w:kern w:val="0"/>
+                <w14:ligatures w14:val="none"/>
+              </w:rPr>
+              <w:t>max_depth</w:t>
+            </w:r>
+            <w:proofErr w:type="spellEnd"/>
+            <w:r>
+              <w:rPr>
+                <w:rFonts w:ascii="Aptos Narrow" w:eastAsia="Times New Roman" w:hAnsi="Aptos Narrow" w:cs="Times New Roman"/>
+                <w:color w:val="000000"/>
+                <w:kern w:val="0"/>
+                <w14:ligatures w14:val="none"/>
+              </w:rPr>
+              <w:t>': 9</w:t>
             </w:r>
           </w:p>
         </w:tc>
@@ -9313,7 +9529,67 @@
                 <w:kern w:val="0"/>
                 <w14:ligatures w14:val="none"/>
               </w:rPr>
-              <w:t>'subsample': 0.5, 'min_child_weight': 1, 'max_depth': 3, 'learning_rate': 0.5</w:t>
+              <w:t>'subsample': 0.5, '</w:t>
+            </w:r>
+            <w:proofErr w:type="spellStart"/>
+            <w:r>
+              <w:rPr>
+                <w:rFonts w:ascii="Aptos Narrow" w:eastAsia="Times New Roman" w:hAnsi="Aptos Narrow" w:cs="Times New Roman"/>
+                <w:color w:val="000000"/>
+                <w:kern w:val="0"/>
+                <w14:ligatures w14:val="none"/>
+              </w:rPr>
+              <w:t>min_child_weight</w:t>
+            </w:r>
+            <w:proofErr w:type="spellEnd"/>
+            <w:r>
+              <w:rPr>
+                <w:rFonts w:ascii="Aptos Narrow" w:eastAsia="Times New Roman" w:hAnsi="Aptos Narrow" w:cs="Times New Roman"/>
+                <w:color w:val="000000"/>
+                <w:kern w:val="0"/>
+                <w14:ligatures w14:val="none"/>
+              </w:rPr>
+              <w:t>': 1, '</w:t>
+            </w:r>
+            <w:proofErr w:type="spellStart"/>
+            <w:r>
+              <w:rPr>
+                <w:rFonts w:ascii="Aptos Narrow" w:eastAsia="Times New Roman" w:hAnsi="Aptos Narrow" w:cs="Times New Roman"/>
+                <w:color w:val="000000"/>
+                <w:kern w:val="0"/>
+                <w14:ligatures w14:val="none"/>
+              </w:rPr>
+              <w:t>max_depth</w:t>
+            </w:r>
+            <w:proofErr w:type="spellEnd"/>
+            <w:r>
+              <w:rPr>
+                <w:rFonts w:ascii="Aptos Narrow" w:eastAsia="Times New Roman" w:hAnsi="Aptos Narrow" w:cs="Times New Roman"/>
+                <w:color w:val="000000"/>
+                <w:kern w:val="0"/>
+                <w14:ligatures w14:val="none"/>
+              </w:rPr>
+              <w:t>': 3, '</w:t>
+            </w:r>
+            <w:proofErr w:type="spellStart"/>
+            <w:r>
+              <w:rPr>
+                <w:rFonts w:ascii="Aptos Narrow" w:eastAsia="Times New Roman" w:hAnsi="Aptos Narrow" w:cs="Times New Roman"/>
+                <w:color w:val="000000"/>
+                <w:kern w:val="0"/>
+                <w14:ligatures w14:val="none"/>
+              </w:rPr>
+              <w:t>learning_rate</w:t>
+            </w:r>
+            <w:proofErr w:type="spellEnd"/>
+            <w:r>
+              <w:rPr>
+                <w:rFonts w:ascii="Aptos Narrow" w:eastAsia="Times New Roman" w:hAnsi="Aptos Narrow" w:cs="Times New Roman"/>
+                <w:color w:val="000000"/>
+                <w:kern w:val="0"/>
+                <w14:ligatures w14:val="none"/>
+              </w:rPr>
+              <w:t>': 0.5</w:t>
             </w:r>
           </w:p>
         </w:tc>
@@ -9830,7 +10106,27 @@
                 <w:kern w:val="0"/>
                 <w14:ligatures w14:val="none"/>
               </w:rPr>
-              <w:t>'n_estimators': 5</w:t>
+              <w:t>'</w:t>
+            </w:r>
+            <w:proofErr w:type="spellStart"/>
+            <w:r>
+              <w:rPr>
+                <w:rFonts w:ascii="Aptos Narrow" w:eastAsia="Times New Roman" w:hAnsi="Aptos Narrow" w:cs="Times New Roman"/>
+                <w:color w:val="000000"/>
+                <w:kern w:val="0"/>
+                <w14:ligatures w14:val="none"/>
+              </w:rPr>
+              <w:t>n_estimators</w:t>
+            </w:r>
+            <w:proofErr w:type="spellEnd"/>
+            <w:r>
+              <w:rPr>
+                <w:rFonts w:ascii="Aptos Narrow" w:eastAsia="Times New Roman" w:hAnsi="Aptos Narrow" w:cs="Times New Roman"/>
+                <w:color w:val="000000"/>
+                <w:kern w:val="0"/>
+                <w14:ligatures w14:val="none"/>
+              </w:rPr>
+              <w:t>': 5</w:t>
             </w:r>
             <w:r>
               <w:rPr>
@@ -9848,7 +10144,27 @@
                 <w:kern w:val="0"/>
                 <w14:ligatures w14:val="none"/>
               </w:rPr>
-              <w:t xml:space="preserve">'max_leaf_nodes': 9, </w:t>
+              <w:t>'</w:t>
+            </w:r>
+            <w:proofErr w:type="spellStart"/>
+            <w:r>
+              <w:rPr>
+                <w:rFonts w:ascii="Aptos Narrow" w:eastAsia="Times New Roman" w:hAnsi="Aptos Narrow" w:cs="Times New Roman"/>
+                <w:color w:val="000000"/>
+                <w:kern w:val="0"/>
+                <w14:ligatures w14:val="none"/>
+              </w:rPr>
+              <w:t>max_leaf_nodes</w:t>
+            </w:r>
+            <w:proofErr w:type="spellEnd"/>
+            <w:r>
+              <w:rPr>
+                <w:rFonts w:ascii="Aptos Narrow" w:eastAsia="Times New Roman" w:hAnsi="Aptos Narrow" w:cs="Times New Roman"/>
+                <w:color w:val="000000"/>
+                <w:kern w:val="0"/>
+                <w14:ligatures w14:val="none"/>
+              </w:rPr>
+              <w:t xml:space="preserve">': 9, </w:t>
             </w:r>
           </w:p>
           <w:p>
@@ -9871,6 +10187,7 @@
               </w:rPr>
               <w:t>'</w:t>
             </w:r>
+            <w:proofErr w:type="spellStart"/>
             <w:proofErr w:type="gramStart"/>
             <w:r>
               <w:rPr>
@@ -9889,7 +10206,17 @@
                 <w:kern w:val="0"/>
                 <w14:ligatures w14:val="none"/>
               </w:rPr>
-              <w:t>_depth': 9</w:t>
+              <w:t>_depth</w:t>
+            </w:r>
+            <w:proofErr w:type="spellEnd"/>
+            <w:r>
+              <w:rPr>
+                <w:rFonts w:ascii="Aptos Narrow" w:eastAsia="Times New Roman" w:hAnsi="Aptos Narrow" w:cs="Times New Roman"/>
+                <w:color w:val="000000"/>
+                <w:kern w:val="0"/>
+                <w14:ligatures w14:val="none"/>
+              </w:rPr>
+              <w:t>': 9</w:t>
             </w:r>
           </w:p>
         </w:tc>
@@ -10063,6 +10390,7 @@
               </w:rPr>
               <w:t>'</w:t>
             </w:r>
+            <w:proofErr w:type="spellStart"/>
             <w:proofErr w:type="gramStart"/>
             <w:r>
               <w:rPr>
@@ -10081,7 +10409,17 @@
                 <w:kern w:val="0"/>
                 <w14:ligatures w14:val="none"/>
               </w:rPr>
-              <w:t>_child_weight': 1.</w:t>
+              <w:t>_child_weight</w:t>
+            </w:r>
+            <w:proofErr w:type="spellEnd"/>
+            <w:r>
+              <w:rPr>
+                <w:rFonts w:ascii="Aptos Narrow" w:eastAsia="Times New Roman" w:hAnsi="Aptos Narrow" w:cs="Times New Roman"/>
+                <w:color w:val="000000"/>
+                <w:kern w:val="0"/>
+                <w14:ligatures w14:val="none"/>
+              </w:rPr>
+              <w:t>': 1.</w:t>
             </w:r>
             <w:r>
               <w:rPr>
@@ -10122,6 +10460,7 @@
               </w:rPr>
               <w:t>'</w:t>
             </w:r>
+            <w:proofErr w:type="spellStart"/>
             <w:proofErr w:type="gramStart"/>
             <w:r>
               <w:rPr>
@@ -10140,7 +10479,17 @@
                 <w:kern w:val="0"/>
                 <w14:ligatures w14:val="none"/>
               </w:rPr>
-              <w:t>_depth': 8.0,</w:t>
+              <w:t>_depth</w:t>
+            </w:r>
+            <w:proofErr w:type="spellEnd"/>
+            <w:r>
+              <w:rPr>
+                <w:rFonts w:ascii="Aptos Narrow" w:eastAsia="Times New Roman" w:hAnsi="Aptos Narrow" w:cs="Times New Roman"/>
+                <w:color w:val="000000"/>
+                <w:kern w:val="0"/>
+                <w14:ligatures w14:val="none"/>
+              </w:rPr>
+              <w:t>': 8.0,</w:t>
             </w:r>
           </w:p>
           <w:p>
@@ -10163,6 +10512,7 @@
               </w:rPr>
               <w:t>'</w:t>
             </w:r>
+            <w:proofErr w:type="spellStart"/>
             <w:proofErr w:type="gramStart"/>
             <w:r>
               <w:rPr>
@@ -10181,7 +10531,17 @@
                 <w:kern w:val="0"/>
                 <w14:ligatures w14:val="none"/>
               </w:rPr>
-              <w:t>_rate': 0.05</w:t>
+              <w:t>_rate</w:t>
+            </w:r>
+            <w:proofErr w:type="spellEnd"/>
+            <w:r>
+              <w:rPr>
+                <w:rFonts w:ascii="Aptos Narrow" w:eastAsia="Times New Roman" w:hAnsi="Aptos Narrow" w:cs="Times New Roman"/>
+                <w:color w:val="000000"/>
+                <w:kern w:val="0"/>
+                <w14:ligatures w14:val="none"/>
+              </w:rPr>
+              <w:t>': 0.05</w:t>
             </w:r>
           </w:p>
         </w:tc>
@@ -10261,7 +10621,23 @@
           <w:sz w:val="24"/>
           <w:szCs w:val="24"/>
         </w:rPr>
-        <w:t>for each model was the same using the RandomizedSearchCV or Bayes Optimization method</w:t>
+        <w:t xml:space="preserve">for each model was the same using the </w:t>
+      </w:r>
+      <w:proofErr w:type="spellStart"/>
+      <w:r>
+        <w:rPr>
+          <w:sz w:val="24"/>
+          <w:szCs w:val="24"/>
+        </w:rPr>
+        <w:t>RandomizedSearchCV</w:t>
+      </w:r>
+      <w:proofErr w:type="spellEnd"/>
+      <w:r>
+        <w:rPr>
+          <w:sz w:val="24"/>
+          <w:szCs w:val="24"/>
+        </w:rPr>
+        <w:t xml:space="preserve"> or Bayes Optimization method</w:t>
       </w:r>
       <w:r>
         <w:rPr>
@@ -10423,7 +10799,23 @@
           <w:sz w:val="24"/>
           <w:szCs w:val="24"/>
         </w:rPr>
-        <w:t>than RandomizedSearchCV.</w:t>
+        <w:t xml:space="preserve">than </w:t>
+      </w:r>
+      <w:proofErr w:type="spellStart"/>
+      <w:r>
+        <w:rPr>
+          <w:sz w:val="24"/>
+          <w:szCs w:val="24"/>
+        </w:rPr>
+        <w:t>RandomizedSearchCV</w:t>
+      </w:r>
+      <w:proofErr w:type="spellEnd"/>
+      <w:r>
+        <w:rPr>
+          <w:sz w:val="24"/>
+          <w:szCs w:val="24"/>
+        </w:rPr>
+        <w:t>.</w:t>
       </w:r>
       <w:r>
         <w:rPr>
@@ -10437,7 +10829,23 @@
           <w:sz w:val="24"/>
           <w:szCs w:val="24"/>
         </w:rPr>
-        <w:t xml:space="preserve">articles mention that Bayes Optimization is a more efficient method of hyperparameter tuning than RandomizedSearchCV; this is not true in this </w:t>
+        <w:t xml:space="preserve">articles mention that Bayes Optimization is a more efficient method of hyperparameter tuning than </w:t>
+      </w:r>
+      <w:proofErr w:type="spellStart"/>
+      <w:r>
+        <w:rPr>
+          <w:sz w:val="24"/>
+          <w:szCs w:val="24"/>
+        </w:rPr>
+        <w:t>RandomizedSearchCV</w:t>
+      </w:r>
+      <w:proofErr w:type="spellEnd"/>
+      <w:r>
+        <w:rPr>
+          <w:sz w:val="24"/>
+          <w:szCs w:val="24"/>
+        </w:rPr>
+        <w:t xml:space="preserve">; this is not true in this </w:t>
       </w:r>
       <w:r>
         <w:rPr>
@@ -10552,12 +10960,21 @@
         </w:rPr>
         <w:t xml:space="preserve">on-numerical </w:t>
       </w:r>
-      <w:r>
-        <w:rPr>
-          <w:sz w:val="24"/>
-          <w:szCs w:val="24"/>
-        </w:rPr>
-        <w:t>hyperparamters w</w:t>
+      <w:proofErr w:type="spellStart"/>
+      <w:r>
+        <w:rPr>
+          <w:sz w:val="24"/>
+          <w:szCs w:val="24"/>
+        </w:rPr>
+        <w:t>hyperparamters</w:t>
+      </w:r>
+      <w:proofErr w:type="spellEnd"/>
+      <w:r>
+        <w:rPr>
+          <w:sz w:val="24"/>
+          <w:szCs w:val="24"/>
+        </w:rPr>
+        <w:t xml:space="preserve"> w</w:t>
       </w:r>
       <w:r>
         <w:rPr>
@@ -10620,7 +11037,23 @@
           <w:sz w:val="24"/>
           <w:szCs w:val="24"/>
         </w:rPr>
-        <w:t xml:space="preserve"> RandomizedSearchCV.</w:t>
+        <w:t xml:space="preserve"> </w:t>
+      </w:r>
+      <w:proofErr w:type="spellStart"/>
+      <w:r>
+        <w:rPr>
+          <w:sz w:val="24"/>
+          <w:szCs w:val="24"/>
+        </w:rPr>
+        <w:t>RandomizedSearchCV</w:t>
+      </w:r>
+      <w:proofErr w:type="spellEnd"/>
+      <w:r>
+        <w:rPr>
+          <w:sz w:val="24"/>
+          <w:szCs w:val="24"/>
+        </w:rPr>
+        <w:t>.</w:t>
       </w:r>
     </w:p>
     <w:p>
@@ -10630,20 +11063,45 @@
           <w:szCs w:val="24"/>
         </w:rPr>
       </w:pPr>
+      <w:proofErr w:type="spellStart"/>
       <w:r>
         <w:rPr>
           <w:sz w:val="24"/>
           <w:szCs w:val="24"/>
         </w:rPr>
         <w:lastRenderedPageBreak/>
-        <w:t xml:space="preserve">XGBoost Regression resulted in the best model score. </w:t>
-      </w:r>
-      <w:r>
-        <w:rPr>
-          <w:sz w:val="24"/>
-          <w:szCs w:val="24"/>
-        </w:rPr>
-        <w:t xml:space="preserve">When the XGBoost </w:t>
+        <w:t>XGBoost</w:t>
+      </w:r>
+      <w:proofErr w:type="spellEnd"/>
+      <w:r>
+        <w:rPr>
+          <w:sz w:val="24"/>
+          <w:szCs w:val="24"/>
+        </w:rPr>
+        <w:t xml:space="preserve"> Regression resulted in the best model score. </w:t>
+      </w:r>
+      <w:r>
+        <w:rPr>
+          <w:sz w:val="24"/>
+          <w:szCs w:val="24"/>
+        </w:rPr>
+        <w:t xml:space="preserve">When the </w:t>
+      </w:r>
+      <w:proofErr w:type="spellStart"/>
+      <w:r>
+        <w:rPr>
+          <w:sz w:val="24"/>
+          <w:szCs w:val="24"/>
+        </w:rPr>
+        <w:t>XGBoost</w:t>
+      </w:r>
+      <w:proofErr w:type="spellEnd"/>
+      <w:r>
+        <w:rPr>
+          <w:sz w:val="24"/>
+          <w:szCs w:val="24"/>
+        </w:rPr>
+        <w:t xml:space="preserve"> </w:t>
       </w:r>
       <w:r>
         <w:rPr>
@@ -11110,7 +11568,27 @@
           <w:sz w:val="24"/>
           <w:szCs w:val="24"/>
         </w:rPr>
-        <w:t>'Equipment, Food-Contact Surfaces, NonfoodContact Surfaces, and Utensils.'</w:t>
+        <w:t xml:space="preserve">'Equipment, Food-Contact Surfaces, </w:t>
+      </w:r>
+      <w:proofErr w:type="spellStart"/>
+      <w:r>
+        <w:rPr>
+          <w:b/>
+          <w:bCs/>
+          <w:sz w:val="24"/>
+          <w:szCs w:val="24"/>
+        </w:rPr>
+        <w:t>NonfoodContact</w:t>
+      </w:r>
+      <w:proofErr w:type="spellEnd"/>
+      <w:r>
+        <w:rPr>
+          <w:b/>
+          <w:bCs/>
+          <w:sz w:val="24"/>
+          <w:szCs w:val="24"/>
+        </w:rPr>
+        <w:t xml:space="preserve"> Surfaces, and Utensils.'</w:t>
       </w:r>
       <w:r>
         <w:rPr>
@@ -11203,7 +11681,23 @@
           <w:sz w:val="24"/>
           <w:szCs w:val="24"/>
         </w:rPr>
-        <w:t xml:space="preserve">Bayes Optimization and RandomizedSearchCV were effective for hyperparameter tuning and returned the same model scores for each </w:t>
+        <w:t xml:space="preserve">Bayes Optimization and </w:t>
+      </w:r>
+      <w:proofErr w:type="spellStart"/>
+      <w:r>
+        <w:rPr>
+          <w:sz w:val="24"/>
+          <w:szCs w:val="24"/>
+        </w:rPr>
+        <w:t>RandomizedSearchCV</w:t>
+      </w:r>
+      <w:proofErr w:type="spellEnd"/>
+      <w:r>
+        <w:rPr>
+          <w:sz w:val="24"/>
+          <w:szCs w:val="24"/>
+        </w:rPr>
+        <w:t xml:space="preserve"> were effective for hyperparameter tuning and returned the same model scores for each </w:t>
       </w:r>
       <w:proofErr w:type="gramStart"/>
       <w:r>
@@ -11219,8 +11713,33 @@
           <w:sz w:val="24"/>
           <w:szCs w:val="24"/>
         </w:rPr>
-        <w:t xml:space="preserve"> but RandomizedSearchCV had a shorter run time than Bayes Optimization. XGBoost</w:t>
-      </w:r>
+        <w:t xml:space="preserve"> but </w:t>
+      </w:r>
+      <w:proofErr w:type="spellStart"/>
+      <w:r>
+        <w:rPr>
+          <w:sz w:val="24"/>
+          <w:szCs w:val="24"/>
+        </w:rPr>
+        <w:t>RandomizedSearchCV</w:t>
+      </w:r>
+      <w:proofErr w:type="spellEnd"/>
+      <w:r>
+        <w:rPr>
+          <w:sz w:val="24"/>
+          <w:szCs w:val="24"/>
+        </w:rPr>
+        <w:t xml:space="preserve"> had a shorter run time than Bayes Optimization. </w:t>
+      </w:r>
+      <w:proofErr w:type="spellStart"/>
+      <w:r>
+        <w:rPr>
+          <w:sz w:val="24"/>
+          <w:szCs w:val="24"/>
+        </w:rPr>
+        <w:t>XGBoost</w:t>
+      </w:r>
+      <w:proofErr w:type="spellEnd"/>
       <w:r>
         <w:rPr>
           <w:sz w:val="24"/>
@@ -11310,13 +11829,22 @@
         </w:rPr>
         <w:t xml:space="preserve">The </w:t>
       </w:r>
+      <w:proofErr w:type="spellStart"/>
       <w:proofErr w:type="gramStart"/>
       <w:r>
         <w:rPr>
           <w:sz w:val="24"/>
           <w:szCs w:val="24"/>
         </w:rPr>
-        <w:t>rtp(</w:t>
+        <w:t>rtp</w:t>
+      </w:r>
+      <w:proofErr w:type="spellEnd"/>
+      <w:r>
+        <w:rPr>
+          <w:sz w:val="24"/>
+          <w:szCs w:val="24"/>
+        </w:rPr>
+        <w:t>(</w:t>
       </w:r>
       <w:proofErr w:type="gramEnd"/>
       <w:r>
@@ -11401,7 +11929,23 @@
           <w:sz w:val="24"/>
           <w:szCs w:val="24"/>
         </w:rPr>
-        <w:t xml:space="preserve"> XGBoost Regression performed well in predicting inspection scores based on inspection comments and </w:t>
+        <w:t xml:space="preserve"> </w:t>
+      </w:r>
+      <w:proofErr w:type="spellStart"/>
+      <w:r>
+        <w:rPr>
+          <w:sz w:val="24"/>
+          <w:szCs w:val="24"/>
+        </w:rPr>
+        <w:t>XGBoost</w:t>
+      </w:r>
+      <w:proofErr w:type="spellEnd"/>
+      <w:r>
+        <w:rPr>
+          <w:sz w:val="24"/>
+          <w:szCs w:val="24"/>
+        </w:rPr>
+        <w:t xml:space="preserve"> Regression performed well in predicting inspection scores based on inspection comments and </w:t>
       </w:r>
       <w:r>
         <w:rPr>
@@ -11743,7 +12287,23 @@
           <w:sz w:val="24"/>
           <w:szCs w:val="24"/>
         </w:rPr>
-        <w:t xml:space="preserve">. It was surprising to see that the rpt_area_code had a much higher importance score compared to other features. </w:t>
+        <w:t xml:space="preserve">. It was surprising to see that the </w:t>
+      </w:r>
+      <w:proofErr w:type="spellStart"/>
+      <w:r>
+        <w:rPr>
+          <w:sz w:val="24"/>
+          <w:szCs w:val="24"/>
+        </w:rPr>
+        <w:t>rpt_area_code</w:t>
+      </w:r>
+      <w:proofErr w:type="spellEnd"/>
+      <w:r>
+        <w:rPr>
+          <w:sz w:val="24"/>
+          <w:szCs w:val="24"/>
+        </w:rPr>
+        <w:t xml:space="preserve"> had a much higher importance score compared to other features. </w:t>
       </w:r>
       <w:r>
         <w:rPr>
@@ -11773,12 +12333,21 @@
         </w:rPr>
         <w:t xml:space="preserve">does the </w:t>
       </w:r>
-      <w:r>
-        <w:rPr>
-          <w:sz w:val="24"/>
-          <w:szCs w:val="24"/>
-        </w:rPr>
-        <w:t xml:space="preserve">rpt_area_code truly </w:t>
+      <w:proofErr w:type="spellStart"/>
+      <w:r>
+        <w:rPr>
+          <w:sz w:val="24"/>
+          <w:szCs w:val="24"/>
+        </w:rPr>
+        <w:t>rpt_area_code</w:t>
+      </w:r>
+      <w:proofErr w:type="spellEnd"/>
+      <w:r>
+        <w:rPr>
+          <w:sz w:val="24"/>
+          <w:szCs w:val="24"/>
+        </w:rPr>
+        <w:t xml:space="preserve"> truly </w:t>
       </w:r>
       <w:r>
         <w:rPr>
@@ -11929,8 +12498,17 @@
           <w:sz w:val="24"/>
           <w:szCs w:val="24"/>
         </w:rPr>
-        <w:t>The meaning behind the rpt_area_code</w:t>
-      </w:r>
+        <w:t xml:space="preserve">The meaning behind the </w:t>
+      </w:r>
+      <w:proofErr w:type="spellStart"/>
+      <w:r>
+        <w:rPr>
+          <w:sz w:val="24"/>
+          <w:szCs w:val="24"/>
+        </w:rPr>
+        <w:t>rpt_area_code</w:t>
+      </w:r>
+      <w:proofErr w:type="spellEnd"/>
     </w:p>
     <w:p>
       <w:pPr>
@@ -11975,7 +12553,23 @@
           <w:sz w:val="24"/>
           <w:szCs w:val="24"/>
         </w:rPr>
-        <w:t xml:space="preserve"> I have seen that they display high inspection score ratings (&gt; 90 or A grades), so it would b good to understand </w:t>
+        <w:t xml:space="preserve"> I have seen that they display high inspection score ratings (&gt; 90 or A grades), so it would </w:t>
+      </w:r>
+      <w:proofErr w:type="spellStart"/>
+      <w:r>
+        <w:rPr>
+          <w:sz w:val="24"/>
+          <w:szCs w:val="24"/>
+        </w:rPr>
+        <w:t>b</w:t>
+      </w:r>
+      <w:proofErr w:type="spellEnd"/>
+      <w:r>
+        <w:rPr>
+          <w:sz w:val="24"/>
+          <w:szCs w:val="24"/>
+        </w:rPr>
+        <w:t xml:space="preserve"> good to understand </w:t>
       </w:r>
       <w:r>
         <w:rPr>
@@ -12231,7 +12825,23 @@
           <w:sz w:val="24"/>
           <w:szCs w:val="24"/>
         </w:rPr>
-        <w:t>hyperparameters in the hyperparameter tuning step for XGBoost Regression and evaluate whether that changes the recommended best parameters.</w:t>
+        <w:t xml:space="preserve">hyperparameters in the hyperparameter tuning step for </w:t>
+      </w:r>
+      <w:proofErr w:type="spellStart"/>
+      <w:r>
+        <w:rPr>
+          <w:sz w:val="24"/>
+          <w:szCs w:val="24"/>
+        </w:rPr>
+        <w:t>XGBoost</w:t>
+      </w:r>
+      <w:proofErr w:type="spellEnd"/>
+      <w:r>
+        <w:rPr>
+          <w:sz w:val="24"/>
+          <w:szCs w:val="24"/>
+        </w:rPr>
+        <w:t xml:space="preserve"> Regression and evaluate whether that changes the recommended best parameters.</w:t>
       </w:r>
     </w:p>
     <w:p>
@@ -12254,7 +12864,23 @@
           <w:sz w:val="24"/>
           <w:szCs w:val="24"/>
         </w:rPr>
-        <w:t xml:space="preserve">Apply the XGBoost Regression model to another data set with similar features (e.g. if another </w:t>
+        <w:t xml:space="preserve">Apply the </w:t>
+      </w:r>
+      <w:proofErr w:type="spellStart"/>
+      <w:r>
+        <w:rPr>
+          <w:sz w:val="24"/>
+          <w:szCs w:val="24"/>
+        </w:rPr>
+        <w:t>XGBoost</w:t>
+      </w:r>
+      <w:proofErr w:type="spellEnd"/>
+      <w:r>
+        <w:rPr>
+          <w:sz w:val="24"/>
+          <w:szCs w:val="24"/>
+        </w:rPr>
+        <w:t xml:space="preserve"> Regression model to another data set with similar features (e.g. if another </w:t>
       </w:r>
       <w:r>
         <w:rPr>

</xml_diff>